<commit_message>
Graficos y modificacion de informe
Se agrego el desarrollo en el informe y parte del analisis
</commit_message>
<xml_diff>
--- a/Lab4Redes.docx
+++ b/Lab4Redes.docx
@@ -498,7 +498,7 @@
             </w:rPr>
             <w:fldChar w:fldCharType="separate"/>
           </w:r>
-          <w:hyperlink w:anchor="_Toc8937915" w:history="1">
+          <w:hyperlink w:anchor="_Toc12010359" w:history="1">
             <w:r>
               <w:rPr>
                 <w:rStyle w:val="Hipervnculo"/>
@@ -541,7 +541,7 @@
                 <w:noProof/>
                 <w:webHidden/>
               </w:rPr>
-              <w:instrText xml:space="preserve"> PAGEREF _Toc8937915 \h </w:instrText>
+              <w:instrText xml:space="preserve"> PAGEREF _Toc12010359 \h </w:instrText>
             </w:r>
             <w:r>
               <w:rPr>
@@ -586,7 +586,7 @@
               <w:lang w:val="es-ES" w:eastAsia="es-ES"/>
             </w:rPr>
           </w:pPr>
-          <w:hyperlink w:anchor="_Toc8937916" w:history="1">
+          <w:hyperlink w:anchor="_Toc12010360" w:history="1">
             <w:r>
               <w:rPr>
                 <w:rStyle w:val="Hipervnculo"/>
@@ -629,7 +629,7 @@
                 <w:noProof/>
                 <w:webHidden/>
               </w:rPr>
-              <w:instrText xml:space="preserve"> PAGEREF _Toc8937916 \h </w:instrText>
+              <w:instrText xml:space="preserve"> PAGEREF _Toc12010360 \h </w:instrText>
             </w:r>
             <w:r>
               <w:rPr>
@@ -674,7 +674,7 @@
               <w:lang w:val="es-ES" w:eastAsia="es-ES"/>
             </w:rPr>
           </w:pPr>
-          <w:hyperlink w:anchor="_Toc8937917" w:history="1">
+          <w:hyperlink w:anchor="_Toc12010361" w:history="1">
             <w:r>
               <w:rPr>
                 <w:rStyle w:val="Hipervnculo"/>
@@ -696,7 +696,7 @@
                 <w:rStyle w:val="Hipervnculo"/>
                 <w:noProof/>
               </w:rPr>
-              <w:t>FILTRO DE SUAVIZADO</w:t>
+              <w:t>MODULACIÓN AM</w:t>
             </w:r>
             <w:r>
               <w:rPr>
@@ -717,7 +717,7 @@
                 <w:noProof/>
                 <w:webHidden/>
               </w:rPr>
-              <w:instrText xml:space="preserve"> PAGEREF _Toc8937917 \h </w:instrText>
+              <w:instrText xml:space="preserve"> PAGEREF _Toc12010361 \h </w:instrText>
             </w:r>
             <w:r>
               <w:rPr>
@@ -737,7 +737,7 @@
                 <w:noProof/>
                 <w:webHidden/>
               </w:rPr>
-              <w:t>5</w:t>
+              <w:t>4</w:t>
             </w:r>
             <w:r>
               <w:rPr>
@@ -762,7 +762,7 @@
               <w:lang w:val="es-ES" w:eastAsia="es-ES"/>
             </w:rPr>
           </w:pPr>
-          <w:hyperlink w:anchor="_Toc8937918" w:history="1">
+          <w:hyperlink w:anchor="_Toc12010362" w:history="1">
             <w:r>
               <w:rPr>
                 <w:rStyle w:val="Hipervnculo"/>
@@ -784,7 +784,7 @@
                 <w:rStyle w:val="Hipervnculo"/>
                 <w:noProof/>
               </w:rPr>
-              <w:t>FILTRO DETECTOR DE BORDES</w:t>
+              <w:t>MODULACIÓN FM</w:t>
             </w:r>
             <w:r>
               <w:rPr>
@@ -805,7 +805,183 @@
                 <w:noProof/>
                 <w:webHidden/>
               </w:rPr>
-              <w:instrText xml:space="preserve"> PAGEREF _Toc8937918 \h </w:instrText>
+              <w:instrText xml:space="preserve"> PAGEREF _Toc12010362 \h </w:instrText>
+            </w:r>
+            <w:r>
+              <w:rPr>
+                <w:noProof/>
+                <w:webHidden/>
+              </w:rPr>
+            </w:r>
+            <w:r>
+              <w:rPr>
+                <w:noProof/>
+                <w:webHidden/>
+              </w:rPr>
+              <w:fldChar w:fldCharType="separate"/>
+            </w:r>
+            <w:r>
+              <w:rPr>
+                <w:noProof/>
+                <w:webHidden/>
+              </w:rPr>
+              <w:t>5</w:t>
+            </w:r>
+            <w:r>
+              <w:rPr>
+                <w:noProof/>
+                <w:webHidden/>
+              </w:rPr>
+              <w:fldChar w:fldCharType="end"/>
+            </w:r>
+          </w:hyperlink>
+        </w:p>
+        <w:p>
+          <w:pPr>
+            <w:pStyle w:val="TDC2"/>
+            <w:tabs>
+              <w:tab w:val="left" w:pos="880"/>
+              <w:tab w:val="right" w:leader="dot" w:pos="8494"/>
+            </w:tabs>
+            <w:rPr>
+              <w:rFonts w:asciiTheme="minorHAnsi" w:eastAsiaTheme="minorEastAsia" w:hAnsiTheme="minorHAnsi"/>
+              <w:noProof/>
+              <w:sz w:val="22"/>
+              <w:lang w:val="es-ES" w:eastAsia="es-ES"/>
+            </w:rPr>
+          </w:pPr>
+          <w:hyperlink w:anchor="_Toc12010363" w:history="1">
+            <w:r>
+              <w:rPr>
+                <w:rStyle w:val="Hipervnculo"/>
+                <w:noProof/>
+              </w:rPr>
+              <w:t>2.3</w:t>
+            </w:r>
+            <w:r>
+              <w:rPr>
+                <w:rFonts w:asciiTheme="minorHAnsi" w:eastAsiaTheme="minorEastAsia" w:hAnsiTheme="minorHAnsi"/>
+                <w:noProof/>
+                <w:sz w:val="22"/>
+                <w:lang w:val="es-ES" w:eastAsia="es-ES"/>
+              </w:rPr>
+              <w:tab/>
+            </w:r>
+            <w:r>
+              <w:rPr>
+                <w:rStyle w:val="Hipervnculo"/>
+                <w:noProof/>
+              </w:rPr>
+              <w:t>ANCHO DE BANDA</w:t>
+            </w:r>
+            <w:r>
+              <w:rPr>
+                <w:noProof/>
+                <w:webHidden/>
+              </w:rPr>
+              <w:tab/>
+            </w:r>
+            <w:r>
+              <w:rPr>
+                <w:noProof/>
+                <w:webHidden/>
+              </w:rPr>
+              <w:fldChar w:fldCharType="begin"/>
+            </w:r>
+            <w:r>
+              <w:rPr>
+                <w:noProof/>
+                <w:webHidden/>
+              </w:rPr>
+              <w:instrText xml:space="preserve"> PAGEREF _Toc12010363 \h </w:instrText>
+            </w:r>
+            <w:r>
+              <w:rPr>
+                <w:noProof/>
+                <w:webHidden/>
+              </w:rPr>
+            </w:r>
+            <w:r>
+              <w:rPr>
+                <w:noProof/>
+                <w:webHidden/>
+              </w:rPr>
+              <w:fldChar w:fldCharType="separate"/>
+            </w:r>
+            <w:r>
+              <w:rPr>
+                <w:noProof/>
+                <w:webHidden/>
+              </w:rPr>
+              <w:t>5</w:t>
+            </w:r>
+            <w:r>
+              <w:rPr>
+                <w:noProof/>
+                <w:webHidden/>
+              </w:rPr>
+              <w:fldChar w:fldCharType="end"/>
+            </w:r>
+          </w:hyperlink>
+        </w:p>
+        <w:p>
+          <w:pPr>
+            <w:pStyle w:val="TDC2"/>
+            <w:tabs>
+              <w:tab w:val="left" w:pos="880"/>
+              <w:tab w:val="right" w:leader="dot" w:pos="8494"/>
+            </w:tabs>
+            <w:rPr>
+              <w:rFonts w:asciiTheme="minorHAnsi" w:eastAsiaTheme="minorEastAsia" w:hAnsiTheme="minorHAnsi"/>
+              <w:noProof/>
+              <w:sz w:val="22"/>
+              <w:lang w:val="es-ES" w:eastAsia="es-ES"/>
+            </w:rPr>
+          </w:pPr>
+          <w:hyperlink w:anchor="_Toc12010364" w:history="1">
+            <w:r>
+              <w:rPr>
+                <w:rStyle w:val="Hipervnculo"/>
+                <w:noProof/>
+              </w:rPr>
+              <w:t>2.4</w:t>
+            </w:r>
+            <w:r>
+              <w:rPr>
+                <w:rFonts w:asciiTheme="minorHAnsi" w:eastAsiaTheme="minorEastAsia" w:hAnsiTheme="minorHAnsi"/>
+                <w:noProof/>
+                <w:sz w:val="22"/>
+                <w:lang w:val="es-ES" w:eastAsia="es-ES"/>
+              </w:rPr>
+              <w:tab/>
+            </w:r>
+            <w:r>
+              <w:rPr>
+                <w:rStyle w:val="Hipervnculo"/>
+                <w:noProof/>
+              </w:rPr>
+              <w:t>DEMODULACIÓN</w:t>
+            </w:r>
+            <w:r>
+              <w:rPr>
+                <w:noProof/>
+                <w:webHidden/>
+              </w:rPr>
+              <w:tab/>
+            </w:r>
+            <w:r>
+              <w:rPr>
+                <w:noProof/>
+                <w:webHidden/>
+              </w:rPr>
+              <w:fldChar w:fldCharType="begin"/>
+            </w:r>
+            <w:r>
+              <w:rPr>
+                <w:noProof/>
+                <w:webHidden/>
+              </w:rPr>
+              <w:instrText xml:space="preserve"> PAGEREF _Toc12010364 \h </w:instrText>
             </w:r>
             <w:r>
               <w:rPr>
@@ -850,7 +1026,7 @@
               <w:lang w:val="es-ES" w:eastAsia="es-ES"/>
             </w:rPr>
           </w:pPr>
-          <w:hyperlink w:anchor="_Toc8937919" w:history="1">
+          <w:hyperlink w:anchor="_Toc12010365" w:history="1">
             <w:r>
               <w:rPr>
                 <w:rStyle w:val="Hipervnculo"/>
@@ -893,7 +1069,7 @@
                 <w:noProof/>
                 <w:webHidden/>
               </w:rPr>
-              <w:instrText xml:space="preserve"> PAGEREF _Toc8937919 \h </w:instrText>
+              <w:instrText xml:space="preserve"> PAGEREF _Toc12010365 \h </w:instrText>
             </w:r>
             <w:r>
               <w:rPr>
@@ -938,7 +1114,7 @@
               <w:lang w:val="es-ES" w:eastAsia="es-ES"/>
             </w:rPr>
           </w:pPr>
-          <w:hyperlink w:anchor="_Toc8937920" w:history="1">
+          <w:hyperlink w:anchor="_Toc12010366" w:history="1">
             <w:r>
               <w:rPr>
                 <w:rStyle w:val="Hipervnculo"/>
@@ -981,7 +1157,7 @@
                 <w:noProof/>
                 <w:webHidden/>
               </w:rPr>
-              <w:instrText xml:space="preserve"> PAGEREF _Toc8937920 \h </w:instrText>
+              <w:instrText xml:space="preserve"> PAGEREF _Toc12010366 \h </w:instrText>
             </w:r>
             <w:r>
               <w:rPr>
@@ -1001,7 +1177,7 @@
                 <w:noProof/>
                 <w:webHidden/>
               </w:rPr>
-              <w:t>8</w:t>
+              <w:t>5</w:t>
             </w:r>
             <w:r>
               <w:rPr>
@@ -1026,7 +1202,7 @@
               <w:lang w:val="es-ES" w:eastAsia="es-ES"/>
             </w:rPr>
           </w:pPr>
-          <w:hyperlink w:anchor="_Toc8937921" w:history="1">
+          <w:hyperlink w:anchor="_Toc12010367" w:history="1">
             <w:r>
               <w:rPr>
                 <w:rStyle w:val="Hipervnculo"/>
@@ -1069,7 +1245,7 @@
                 <w:noProof/>
                 <w:webHidden/>
               </w:rPr>
-              <w:instrText xml:space="preserve"> PAGEREF _Toc8937921 \h </w:instrText>
+              <w:instrText xml:space="preserve"> PAGEREF _Toc12010367 \h </w:instrText>
             </w:r>
             <w:r>
               <w:rPr>
@@ -1089,7 +1265,7 @@
                 <w:noProof/>
                 <w:webHidden/>
               </w:rPr>
-              <w:t>8</w:t>
+              <w:t>5</w:t>
             </w:r>
             <w:r>
               <w:rPr>
@@ -1114,7 +1290,7 @@
               <w:lang w:val="es-ES" w:eastAsia="es-ES"/>
             </w:rPr>
           </w:pPr>
-          <w:hyperlink w:anchor="_Toc8937922" w:history="1">
+          <w:hyperlink w:anchor="_Toc12010368" w:history="1">
             <w:r>
               <w:rPr>
                 <w:rStyle w:val="Hipervnculo"/>
@@ -1157,7 +1333,7 @@
                 <w:noProof/>
                 <w:webHidden/>
               </w:rPr>
-              <w:instrText xml:space="preserve"> PAGEREF _Toc8937922 \h </w:instrText>
+              <w:instrText xml:space="preserve"> PAGEREF _Toc12010368 \h </w:instrText>
             </w:r>
             <w:r>
               <w:rPr>
@@ -1177,7 +1353,7 @@
                 <w:noProof/>
                 <w:webHidden/>
               </w:rPr>
-              <w:t>8</w:t>
+              <w:t>5</w:t>
             </w:r>
             <w:r>
               <w:rPr>
@@ -1219,441 +1395,24 @@
       </w:r>
     </w:p>
     <w:p>
-      <w:pPr>
-        <w:pStyle w:val="Tabladeilustraciones"/>
-        <w:tabs>
-          <w:tab w:val="right" w:leader="dot" w:pos="8494"/>
-        </w:tabs>
-        <w:rPr>
-          <w:rFonts w:asciiTheme="minorHAnsi" w:eastAsiaTheme="minorEastAsia" w:hAnsiTheme="minorHAnsi"/>
+      <w:r>
+        <w:fldChar w:fldCharType="begin"/>
+      </w:r>
+      <w:r>
+        <w:instrText xml:space="preserve"> TOC \h \z \c "Figura" </w:instrText>
+      </w:r>
+      <w:r>
+        <w:fldChar w:fldCharType="separate"/>
+      </w:r>
+      <w:r>
+        <w:rPr>
+          <w:b/>
+          <w:bCs/>
           <w:noProof/>
-          <w:sz w:val="22"/>
-          <w:lang w:val="es-ES" w:eastAsia="es-ES"/>
-        </w:rPr>
-      </w:pPr>
-      <w:r>
-        <w:fldChar w:fldCharType="begin"/>
-      </w:r>
-      <w:r>
-        <w:instrText xml:space="preserve"> TOC \h \z \c "Figura" </w:instrText>
-      </w:r>
-      <w:r>
-        <w:fldChar w:fldCharType="separate"/>
-      </w:r>
-      <w:hyperlink w:anchor="_Toc8937907" w:history="1">
-        <w:r>
-          <w:rPr>
-            <w:rStyle w:val="Hipervnculo"/>
-            <w:noProof/>
-          </w:rPr>
-          <w:t>Figura 1 Imagen original</w:t>
-        </w:r>
-        <w:r>
-          <w:rPr>
-            <w:noProof/>
-            <w:webHidden/>
-          </w:rPr>
-          <w:tab/>
-        </w:r>
-        <w:r>
-          <w:rPr>
-            <w:noProof/>
-            <w:webHidden/>
-          </w:rPr>
-          <w:fldChar w:fldCharType="begin"/>
-        </w:r>
-        <w:r>
-          <w:rPr>
-            <w:noProof/>
-            <w:webHidden/>
-          </w:rPr>
-          <w:instrText xml:space="preserve"> PAGEREF _Toc8937907 \h </w:instrText>
-        </w:r>
-        <w:r>
-          <w:rPr>
-            <w:noProof/>
-            <w:webHidden/>
-          </w:rPr>
-        </w:r>
-        <w:r>
-          <w:rPr>
-            <w:noProof/>
-            <w:webHidden/>
-          </w:rPr>
-          <w:fldChar w:fldCharType="separate"/>
-        </w:r>
-        <w:r>
-          <w:rPr>
-            <w:noProof/>
-            <w:webHidden/>
-          </w:rPr>
-          <w:t>4</w:t>
-        </w:r>
-        <w:r>
-          <w:rPr>
-            <w:noProof/>
-            <w:webHidden/>
-          </w:rPr>
-          <w:fldChar w:fldCharType="end"/>
-        </w:r>
-      </w:hyperlink>
-    </w:p>
-    <w:p>
-      <w:pPr>
-        <w:pStyle w:val="Tabladeilustraciones"/>
-        <w:tabs>
-          <w:tab w:val="right" w:leader="dot" w:pos="8494"/>
-        </w:tabs>
-        <w:rPr>
-          <w:rFonts w:asciiTheme="minorHAnsi" w:eastAsiaTheme="minorEastAsia" w:hAnsiTheme="minorHAnsi"/>
-          <w:noProof/>
-          <w:sz w:val="22"/>
-          <w:lang w:val="es-ES" w:eastAsia="es-ES"/>
-        </w:rPr>
-      </w:pPr>
-      <w:hyperlink w:anchor="_Toc8937908" w:history="1">
-        <w:r>
-          <w:rPr>
-            <w:rStyle w:val="Hipervnculo"/>
-            <w:noProof/>
-          </w:rPr>
-          <w:t>Figura 2 Imagen con filtro Gaussiano</w:t>
-        </w:r>
-        <w:r>
-          <w:rPr>
-            <w:noProof/>
-            <w:webHidden/>
-          </w:rPr>
-          <w:tab/>
-        </w:r>
-        <w:r>
-          <w:rPr>
-            <w:noProof/>
-            <w:webHidden/>
-          </w:rPr>
-          <w:fldChar w:fldCharType="begin"/>
-        </w:r>
-        <w:r>
-          <w:rPr>
-            <w:noProof/>
-            <w:webHidden/>
-          </w:rPr>
-          <w:instrText xml:space="preserve"> PAGEREF _Toc8937908 \h </w:instrText>
-        </w:r>
-        <w:r>
-          <w:rPr>
-            <w:noProof/>
-            <w:webHidden/>
-          </w:rPr>
-        </w:r>
-        <w:r>
-          <w:rPr>
-            <w:noProof/>
-            <w:webHidden/>
-          </w:rPr>
-          <w:fldChar w:fldCharType="separate"/>
-        </w:r>
-        <w:r>
-          <w:rPr>
-            <w:noProof/>
-            <w:webHidden/>
-          </w:rPr>
-          <w:t>5</w:t>
-        </w:r>
-        <w:r>
-          <w:rPr>
-            <w:noProof/>
-            <w:webHidden/>
-          </w:rPr>
-          <w:fldChar w:fldCharType="end"/>
-        </w:r>
-      </w:hyperlink>
-    </w:p>
-    <w:p>
-      <w:pPr>
-        <w:pStyle w:val="Tabladeilustraciones"/>
-        <w:tabs>
-          <w:tab w:val="right" w:leader="dot" w:pos="8494"/>
-        </w:tabs>
-        <w:rPr>
-          <w:rFonts w:asciiTheme="minorHAnsi" w:eastAsiaTheme="minorEastAsia" w:hAnsiTheme="minorHAnsi"/>
-          <w:noProof/>
-          <w:sz w:val="22"/>
-          <w:lang w:val="es-ES" w:eastAsia="es-ES"/>
-        </w:rPr>
-      </w:pPr>
-      <w:hyperlink w:anchor="_Toc8937909" w:history="1">
-        <w:r>
-          <w:rPr>
-            <w:rStyle w:val="Hipervnculo"/>
-            <w:noProof/>
-          </w:rPr>
-          <w:t>Figura 3 Imagen con filtro detector de bordes</w:t>
-        </w:r>
-        <w:r>
-          <w:rPr>
-            <w:noProof/>
-            <w:webHidden/>
-          </w:rPr>
-          <w:tab/>
-        </w:r>
-        <w:r>
-          <w:rPr>
-            <w:noProof/>
-            <w:webHidden/>
-          </w:rPr>
-          <w:fldChar w:fldCharType="begin"/>
-        </w:r>
-        <w:r>
-          <w:rPr>
-            <w:noProof/>
-            <w:webHidden/>
-          </w:rPr>
-          <w:instrText xml:space="preserve"> PAGEREF _Toc8937909 \h </w:instrText>
-        </w:r>
-        <w:r>
-          <w:rPr>
-            <w:noProof/>
-            <w:webHidden/>
-          </w:rPr>
-        </w:r>
-        <w:r>
-          <w:rPr>
-            <w:noProof/>
-            <w:webHidden/>
-          </w:rPr>
-          <w:fldChar w:fldCharType="separate"/>
-        </w:r>
-        <w:r>
-          <w:rPr>
-            <w:noProof/>
-            <w:webHidden/>
-          </w:rPr>
-          <w:t>6</w:t>
-        </w:r>
-        <w:r>
-          <w:rPr>
-            <w:noProof/>
-            <w:webHidden/>
-          </w:rPr>
-          <w:fldChar w:fldCharType="end"/>
-        </w:r>
-      </w:hyperlink>
-    </w:p>
-    <w:p>
-      <w:pPr>
-        <w:pStyle w:val="Tabladeilustraciones"/>
-        <w:tabs>
-          <w:tab w:val="right" w:leader="dot" w:pos="8494"/>
-        </w:tabs>
-        <w:rPr>
-          <w:rFonts w:asciiTheme="minorHAnsi" w:eastAsiaTheme="minorEastAsia" w:hAnsiTheme="minorHAnsi"/>
-          <w:noProof/>
-          <w:sz w:val="22"/>
-          <w:lang w:val="es-ES" w:eastAsia="es-ES"/>
-        </w:rPr>
-      </w:pPr>
-      <w:hyperlink w:anchor="_Toc8937910" w:history="1">
-        <w:r>
-          <w:rPr>
-            <w:rStyle w:val="Hipervnculo"/>
-            <w:noProof/>
-          </w:rPr>
-          <w:t>Figura 4 Transformada de Fourier de imagen original</w:t>
-        </w:r>
-        <w:r>
-          <w:rPr>
-            <w:noProof/>
-            <w:webHidden/>
-          </w:rPr>
-          <w:tab/>
-        </w:r>
-        <w:r>
-          <w:rPr>
-            <w:noProof/>
-            <w:webHidden/>
-          </w:rPr>
-          <w:fldChar w:fldCharType="begin"/>
-        </w:r>
-        <w:r>
-          <w:rPr>
-            <w:noProof/>
-            <w:webHidden/>
-          </w:rPr>
-          <w:instrText xml:space="preserve"> PAGEREF _Toc8937910 \h </w:instrText>
-        </w:r>
-        <w:r>
-          <w:rPr>
-            <w:noProof/>
-            <w:webHidden/>
-          </w:rPr>
-        </w:r>
-        <w:r>
-          <w:rPr>
-            <w:noProof/>
-            <w:webHidden/>
-          </w:rPr>
-          <w:fldChar w:fldCharType="separate"/>
-        </w:r>
-        <w:r>
-          <w:rPr>
-            <w:noProof/>
-            <w:webHidden/>
-          </w:rPr>
-          <w:t>6</w:t>
-        </w:r>
-        <w:r>
-          <w:rPr>
-            <w:noProof/>
-            <w:webHidden/>
-          </w:rPr>
-          <w:fldChar w:fldCharType="end"/>
-        </w:r>
-      </w:hyperlink>
-    </w:p>
-    <w:p>
-      <w:pPr>
-        <w:pStyle w:val="Tabladeilustraciones"/>
-        <w:tabs>
-          <w:tab w:val="right" w:leader="dot" w:pos="8494"/>
-        </w:tabs>
-        <w:rPr>
-          <w:rFonts w:asciiTheme="minorHAnsi" w:eastAsiaTheme="minorEastAsia" w:hAnsiTheme="minorHAnsi"/>
-          <w:noProof/>
-          <w:sz w:val="22"/>
-          <w:lang w:val="es-ES" w:eastAsia="es-ES"/>
-        </w:rPr>
-      </w:pPr>
-      <w:hyperlink w:anchor="_Toc8937911" w:history="1">
-        <w:r>
-          <w:rPr>
-            <w:rStyle w:val="Hipervnculo"/>
-            <w:noProof/>
-          </w:rPr>
-          <w:t>Figura 5 Transformada de Fourier de imagen con filtro Gaussiano</w:t>
-        </w:r>
-        <w:r>
-          <w:rPr>
-            <w:noProof/>
-            <w:webHidden/>
-          </w:rPr>
-          <w:tab/>
-        </w:r>
-        <w:r>
-          <w:rPr>
-            <w:noProof/>
-            <w:webHidden/>
-          </w:rPr>
-          <w:fldChar w:fldCharType="begin"/>
-        </w:r>
-        <w:r>
-          <w:rPr>
-            <w:noProof/>
-            <w:webHidden/>
-          </w:rPr>
-          <w:instrText xml:space="preserve"> PAGEREF _Toc8937911 \h </w:instrText>
-        </w:r>
-        <w:r>
-          <w:rPr>
-            <w:noProof/>
-            <w:webHidden/>
-          </w:rPr>
-        </w:r>
-        <w:r>
-          <w:rPr>
-            <w:noProof/>
-            <w:webHidden/>
-          </w:rPr>
-          <w:fldChar w:fldCharType="separate"/>
-        </w:r>
-        <w:r>
-          <w:rPr>
-            <w:noProof/>
-            <w:webHidden/>
-          </w:rPr>
-          <w:t>7</w:t>
-        </w:r>
-        <w:r>
-          <w:rPr>
-            <w:noProof/>
-            <w:webHidden/>
-          </w:rPr>
-          <w:fldChar w:fldCharType="end"/>
-        </w:r>
-      </w:hyperlink>
-    </w:p>
-    <w:p>
-      <w:pPr>
-        <w:pStyle w:val="Tabladeilustraciones"/>
-        <w:tabs>
-          <w:tab w:val="right" w:leader="dot" w:pos="8494"/>
-        </w:tabs>
-        <w:rPr>
-          <w:rFonts w:asciiTheme="minorHAnsi" w:eastAsiaTheme="minorEastAsia" w:hAnsiTheme="minorHAnsi"/>
-          <w:noProof/>
-          <w:sz w:val="22"/>
-          <w:lang w:val="es-ES" w:eastAsia="es-ES"/>
-        </w:rPr>
-      </w:pPr>
-      <w:hyperlink w:anchor="_Toc8937912" w:history="1">
-        <w:r>
-          <w:rPr>
-            <w:rStyle w:val="Hipervnculo"/>
-            <w:noProof/>
-          </w:rPr>
-          <w:t>Figura 6 Transformada de Fourier de imagen con filtro de detección de bordes</w:t>
-        </w:r>
-        <w:r>
-          <w:rPr>
-            <w:noProof/>
-            <w:webHidden/>
-          </w:rPr>
-          <w:tab/>
-        </w:r>
-        <w:r>
-          <w:rPr>
-            <w:noProof/>
-            <w:webHidden/>
-          </w:rPr>
-          <w:fldChar w:fldCharType="begin"/>
-        </w:r>
-        <w:r>
-          <w:rPr>
-            <w:noProof/>
-            <w:webHidden/>
-          </w:rPr>
-          <w:instrText xml:space="preserve"> PAGEREF _Toc8937912 \h </w:instrText>
-        </w:r>
-        <w:r>
-          <w:rPr>
-            <w:noProof/>
-            <w:webHidden/>
-          </w:rPr>
-        </w:r>
-        <w:r>
-          <w:rPr>
-            <w:noProof/>
-            <w:webHidden/>
-          </w:rPr>
-          <w:fldChar w:fldCharType="separate"/>
-        </w:r>
-        <w:r>
-          <w:rPr>
-            <w:noProof/>
-            <w:webHidden/>
-          </w:rPr>
-          <w:t>7</w:t>
-        </w:r>
-        <w:r>
-          <w:rPr>
-            <w:noProof/>
-            <w:webHidden/>
-          </w:rPr>
-          <w:fldChar w:fldCharType="end"/>
-        </w:r>
-      </w:hyperlink>
-    </w:p>
-    <w:p>
+          <w:lang w:val="es-ES"/>
+        </w:rPr>
+        <w:t>No se encuentran elementos de tabla de ilustraciones.</w:t>
+      </w:r>
       <w:r>
         <w:fldChar w:fldCharType="end"/>
       </w:r>
@@ -1667,11 +1426,13 @@
     <w:p/>
     <w:p/>
     <w:p/>
+    <w:p/>
+    <w:p/>
     <w:p>
       <w:pPr>
         <w:pStyle w:val="Ttulo1"/>
       </w:pPr>
-      <w:bookmarkStart w:id="0" w:name="_Toc8937915"/>
+      <w:bookmarkStart w:id="0" w:name="_Toc12010359"/>
       <w:r>
         <w:lastRenderedPageBreak/>
         <w:t>INTRODUCCIÓN</w:t>
@@ -1723,7 +1484,7 @@
       <w:pPr>
         <w:pStyle w:val="Ttulo1"/>
       </w:pPr>
-      <w:bookmarkStart w:id="1" w:name="_Toc8937916"/>
+      <w:bookmarkStart w:id="1" w:name="_Toc12010360"/>
       <w:r>
         <w:t>MARCO TEÓRICO</w:t>
       </w:r>
@@ -1740,9 +1501,11 @@
       <w:pPr>
         <w:pStyle w:val="Ttulo2"/>
       </w:pPr>
+      <w:bookmarkStart w:id="2" w:name="_Toc12010361"/>
       <w:r>
         <w:t>MODULACIÓN AM</w:t>
       </w:r>
+      <w:bookmarkEnd w:id="2"/>
     </w:p>
     <w:p>
       <w:r>
@@ -1765,9 +1528,17 @@
       <w:pPr>
         <w:pStyle w:val="Ttulo2"/>
       </w:pPr>
-      <w:r>
-        <w:t>MODULACION FM</w:t>
-      </w:r>
+      <w:bookmarkStart w:id="3" w:name="_Toc12010362"/>
+      <w:r>
+        <w:t>MODULACI</w:t>
+      </w:r>
+      <w:r>
+        <w:t>Ó</w:t>
+      </w:r>
+      <w:r>
+        <w:t>N FM</w:t>
+      </w:r>
+      <w:bookmarkEnd w:id="3"/>
     </w:p>
     <w:p>
       <w:pPr>
@@ -1853,85 +1624,805 @@
       <w:pPr>
         <w:pStyle w:val="Ttulo2"/>
       </w:pPr>
+      <w:bookmarkStart w:id="4" w:name="_Toc12010363"/>
       <w:r>
         <w:t>ANCHO DE BANDA</w:t>
       </w:r>
+      <w:bookmarkEnd w:id="4"/>
     </w:p>
     <w:p>
       <w:r>
         <w:t>Para señales analógicas el ancho de banda es la longitud en Hz de la extensión de frecuencias en la que se concentra la mayor potencia de señal. Se puede obtener mediante la transformada de Fourier.</w:t>
       </w:r>
-      <w:bookmarkStart w:id="2" w:name="_GoBack"/>
-      <w:bookmarkEnd w:id="2"/>
+    </w:p>
+    <w:p>
+      <w:pPr>
+        <w:pStyle w:val="Ttulo2"/>
+      </w:pPr>
+      <w:bookmarkStart w:id="5" w:name="_Toc12010364"/>
+      <w:r>
+        <w:t>DEMODULACIÓN</w:t>
+      </w:r>
+      <w:bookmarkEnd w:id="5"/>
+    </w:p>
+    <w:p>
+      <w:r>
+        <w:t xml:space="preserve">La demodulación es el proceso inverso de la modulación </w:t>
+      </w:r>
+      <w:r>
+        <w:t>que se emplea en el receptor para recuperar la señal original.</w:t>
+      </w:r>
     </w:p>
     <w:p>
       <w:pPr>
         <w:pStyle w:val="Ttulo1"/>
       </w:pPr>
-      <w:bookmarkStart w:id="3" w:name="_Toc8937919"/>
+      <w:bookmarkStart w:id="6" w:name="_Toc12010365"/>
       <w:r>
         <w:t>DESARROLLO DE LA EXPERIENCIA</w:t>
       </w:r>
-      <w:bookmarkEnd w:id="3"/>
+      <w:bookmarkEnd w:id="6"/>
+    </w:p>
+    <w:p>
+      <w:r>
+        <w:t>Una vez implementado el programa con todas las funcionalidades pedidas se obtuvieron resultados satisfactorios respecto a la experiencia y su contexto. Se pudo modular la señal en relación a la amplitud (AM) y la frecuencia (FM) con los diferentes porcentajes de modulación, donde los resultados fueron graficados obteniendo lo siguiente:</w:t>
+      </w:r>
+    </w:p>
+    <w:p>
+      <w:pPr>
+        <w:keepNext/>
+      </w:pPr>
+      <w:r>
+        <w:rPr>
+          <w:noProof/>
+        </w:rPr>
+        <w:drawing>
+          <wp:inline distT="0" distB="0" distL="0" distR="0">
+            <wp:extent cx="5276850" cy="3957638"/>
+            <wp:effectExtent l="0" t="0" r="0" b="5080"/>
+            <wp:docPr id="1" name="Imagen 1"/>
+            <wp:cNvGraphicFramePr>
+              <a:graphicFrameLocks xmlns:a="http://schemas.openxmlformats.org/drawingml/2006/main" noChangeAspect="1"/>
+            </wp:cNvGraphicFramePr>
+            <a:graphic xmlns:a="http://schemas.openxmlformats.org/drawingml/2006/main">
+              <a:graphicData uri="http://schemas.openxmlformats.org/drawingml/2006/picture">
+                <pic:pic xmlns:pic="http://schemas.openxmlformats.org/drawingml/2006/picture">
+                  <pic:nvPicPr>
+                    <pic:cNvPr id="1" name="Mod._AM_15.0%.png"/>
+                    <pic:cNvPicPr/>
+                  </pic:nvPicPr>
+                  <pic:blipFill>
+                    <a:blip r:embed="rId11">
+                      <a:extLst>
+                        <a:ext uri="{28A0092B-C50C-407E-A947-70E740481C1C}">
+                          <a14:useLocalDpi xmlns:a14="http://schemas.microsoft.com/office/drawing/2010/main" val="0"/>
+                        </a:ext>
+                      </a:extLst>
+                    </a:blip>
+                    <a:stretch>
+                      <a:fillRect/>
+                    </a:stretch>
+                  </pic:blipFill>
+                  <pic:spPr>
+                    <a:xfrm>
+                      <a:off x="0" y="0"/>
+                      <a:ext cx="5276850" cy="3957638"/>
+                    </a:xfrm>
+                    <a:prstGeom prst="rect">
+                      <a:avLst/>
+                    </a:prstGeom>
+                  </pic:spPr>
+                </pic:pic>
+              </a:graphicData>
+            </a:graphic>
+          </wp:inline>
+        </w:drawing>
+      </w:r>
+    </w:p>
+    <w:p>
+      <w:pPr>
+        <w:pStyle w:val="Descripcin"/>
+      </w:pPr>
+      <w:r>
+        <w:t xml:space="preserve">Figura </w:t>
+      </w:r>
+      <w:r>
+        <w:fldChar w:fldCharType="begin"/>
+      </w:r>
+      <w:r>
+        <w:instrText xml:space="preserve"> SEQ Figura \* ARABIC </w:instrText>
+      </w:r>
+      <w:r>
+        <w:fldChar w:fldCharType="separate"/>
+      </w:r>
+      <w:r>
+        <w:rPr>
+          <w:noProof/>
+        </w:rPr>
+        <w:t>1</w:t>
+      </w:r>
+      <w:r>
+        <w:fldChar w:fldCharType="end"/>
+      </w:r>
+      <w:r>
+        <w:t>: Modulación AM en un 15%</w:t>
+      </w:r>
+    </w:p>
+    <w:p>
+      <w:pPr>
+        <w:keepNext/>
+      </w:pPr>
+      <w:r>
+        <w:rPr>
+          <w:noProof/>
+        </w:rPr>
+        <w:lastRenderedPageBreak/>
+        <w:drawing>
+          <wp:inline distT="0" distB="0" distL="0" distR="0">
+            <wp:extent cx="5400040" cy="4050030"/>
+            <wp:effectExtent l="0" t="0" r="0" b="7620"/>
+            <wp:docPr id="2" name="Imagen 2"/>
+            <wp:cNvGraphicFramePr>
+              <a:graphicFrameLocks xmlns:a="http://schemas.openxmlformats.org/drawingml/2006/main" noChangeAspect="1"/>
+            </wp:cNvGraphicFramePr>
+            <a:graphic xmlns:a="http://schemas.openxmlformats.org/drawingml/2006/main">
+              <a:graphicData uri="http://schemas.openxmlformats.org/drawingml/2006/picture">
+                <pic:pic xmlns:pic="http://schemas.openxmlformats.org/drawingml/2006/picture">
+                  <pic:nvPicPr>
+                    <pic:cNvPr id="2" name="Mod._AM_100.0%.png"/>
+                    <pic:cNvPicPr/>
+                  </pic:nvPicPr>
+                  <pic:blipFill>
+                    <a:blip r:embed="rId12">
+                      <a:extLst>
+                        <a:ext uri="{28A0092B-C50C-407E-A947-70E740481C1C}">
+                          <a14:useLocalDpi xmlns:a14="http://schemas.microsoft.com/office/drawing/2010/main" val="0"/>
+                        </a:ext>
+                      </a:extLst>
+                    </a:blip>
+                    <a:stretch>
+                      <a:fillRect/>
+                    </a:stretch>
+                  </pic:blipFill>
+                  <pic:spPr>
+                    <a:xfrm>
+                      <a:off x="0" y="0"/>
+                      <a:ext cx="5400040" cy="4050030"/>
+                    </a:xfrm>
+                    <a:prstGeom prst="rect">
+                      <a:avLst/>
+                    </a:prstGeom>
+                  </pic:spPr>
+                </pic:pic>
+              </a:graphicData>
+            </a:graphic>
+          </wp:inline>
+        </w:drawing>
+      </w:r>
+    </w:p>
+    <w:p>
+      <w:pPr>
+        <w:pStyle w:val="Descripcin"/>
+      </w:pPr>
+      <w:r>
+        <w:t xml:space="preserve">Figura </w:t>
+      </w:r>
+      <w:r>
+        <w:fldChar w:fldCharType="begin"/>
+      </w:r>
+      <w:r>
+        <w:instrText xml:space="preserve"> SEQ Figura \* ARABIC </w:instrText>
+      </w:r>
+      <w:r>
+        <w:fldChar w:fldCharType="separate"/>
+      </w:r>
+      <w:r>
+        <w:rPr>
+          <w:noProof/>
+        </w:rPr>
+        <w:t>2</w:t>
+      </w:r>
+      <w:r>
+        <w:fldChar w:fldCharType="end"/>
+      </w:r>
+      <w:r>
+        <w:t>: Modulación AM en un 100%</w:t>
+      </w:r>
+    </w:p>
+    <w:p>
+      <w:pPr>
+        <w:keepNext/>
+      </w:pPr>
+      <w:r>
+        <w:rPr>
+          <w:noProof/>
+        </w:rPr>
+        <w:drawing>
+          <wp:inline distT="0" distB="0" distL="0" distR="0">
+            <wp:extent cx="5400040" cy="4050030"/>
+            <wp:effectExtent l="0" t="0" r="0" b="7620"/>
+            <wp:docPr id="3" name="Imagen 3"/>
+            <wp:cNvGraphicFramePr>
+              <a:graphicFrameLocks xmlns:a="http://schemas.openxmlformats.org/drawingml/2006/main" noChangeAspect="1"/>
+            </wp:cNvGraphicFramePr>
+            <a:graphic xmlns:a="http://schemas.openxmlformats.org/drawingml/2006/main">
+              <a:graphicData uri="http://schemas.openxmlformats.org/drawingml/2006/picture">
+                <pic:pic xmlns:pic="http://schemas.openxmlformats.org/drawingml/2006/picture">
+                  <pic:nvPicPr>
+                    <pic:cNvPr id="3" name="Mod._AM_125.0%.png"/>
+                    <pic:cNvPicPr/>
+                  </pic:nvPicPr>
+                  <pic:blipFill>
+                    <a:blip r:embed="rId13">
+                      <a:extLst>
+                        <a:ext uri="{28A0092B-C50C-407E-A947-70E740481C1C}">
+                          <a14:useLocalDpi xmlns:a14="http://schemas.microsoft.com/office/drawing/2010/main" val="0"/>
+                        </a:ext>
+                      </a:extLst>
+                    </a:blip>
+                    <a:stretch>
+                      <a:fillRect/>
+                    </a:stretch>
+                  </pic:blipFill>
+                  <pic:spPr>
+                    <a:xfrm>
+                      <a:off x="0" y="0"/>
+                      <a:ext cx="5400040" cy="4050030"/>
+                    </a:xfrm>
+                    <a:prstGeom prst="rect">
+                      <a:avLst/>
+                    </a:prstGeom>
+                  </pic:spPr>
+                </pic:pic>
+              </a:graphicData>
+            </a:graphic>
+          </wp:inline>
+        </w:drawing>
+      </w:r>
+    </w:p>
+    <w:p>
+      <w:pPr>
+        <w:pStyle w:val="Descripcin"/>
+      </w:pPr>
+      <w:r>
+        <w:t xml:space="preserve">Figura </w:t>
+      </w:r>
+      <w:r>
+        <w:fldChar w:fldCharType="begin"/>
+      </w:r>
+      <w:r>
+        <w:instrText xml:space="preserve"> SEQ Figura \* ARABIC </w:instrText>
+      </w:r>
+      <w:r>
+        <w:fldChar w:fldCharType="separate"/>
+      </w:r>
+      <w:r>
+        <w:rPr>
+          <w:noProof/>
+        </w:rPr>
+        <w:t>3</w:t>
+      </w:r>
+      <w:r>
+        <w:fldChar w:fldCharType="end"/>
+      </w:r>
+      <w:r>
+        <w:t>: Modulación AM en un 1</w:t>
+      </w:r>
+      <w:r>
+        <w:t>25</w:t>
+      </w:r>
+      <w:r>
+        <w:t>%</w:t>
+      </w:r>
+    </w:p>
+    <w:p>
+      <w:pPr>
+        <w:keepNext/>
+      </w:pPr>
+      <w:r>
+        <w:rPr>
+          <w:noProof/>
+        </w:rPr>
+        <w:lastRenderedPageBreak/>
+        <w:drawing>
+          <wp:inline distT="0" distB="0" distL="0" distR="0">
+            <wp:extent cx="5400040" cy="4050030"/>
+            <wp:effectExtent l="0" t="0" r="0" b="7620"/>
+            <wp:docPr id="4" name="Imagen 4"/>
+            <wp:cNvGraphicFramePr>
+              <a:graphicFrameLocks xmlns:a="http://schemas.openxmlformats.org/drawingml/2006/main" noChangeAspect="1"/>
+            </wp:cNvGraphicFramePr>
+            <a:graphic xmlns:a="http://schemas.openxmlformats.org/drawingml/2006/main">
+              <a:graphicData uri="http://schemas.openxmlformats.org/drawingml/2006/picture">
+                <pic:pic xmlns:pic="http://schemas.openxmlformats.org/drawingml/2006/picture">
+                  <pic:nvPicPr>
+                    <pic:cNvPr id="4" name="Mod._FM_15.0%.png"/>
+                    <pic:cNvPicPr/>
+                  </pic:nvPicPr>
+                  <pic:blipFill>
+                    <a:blip r:embed="rId14">
+                      <a:extLst>
+                        <a:ext uri="{28A0092B-C50C-407E-A947-70E740481C1C}">
+                          <a14:useLocalDpi xmlns:a14="http://schemas.microsoft.com/office/drawing/2010/main" val="0"/>
+                        </a:ext>
+                      </a:extLst>
+                    </a:blip>
+                    <a:stretch>
+                      <a:fillRect/>
+                    </a:stretch>
+                  </pic:blipFill>
+                  <pic:spPr>
+                    <a:xfrm>
+                      <a:off x="0" y="0"/>
+                      <a:ext cx="5400040" cy="4050030"/>
+                    </a:xfrm>
+                    <a:prstGeom prst="rect">
+                      <a:avLst/>
+                    </a:prstGeom>
+                  </pic:spPr>
+                </pic:pic>
+              </a:graphicData>
+            </a:graphic>
+          </wp:inline>
+        </w:drawing>
+      </w:r>
+    </w:p>
+    <w:p>
+      <w:pPr>
+        <w:pStyle w:val="Descripcin"/>
+      </w:pPr>
+      <w:r>
+        <w:t xml:space="preserve">Figura </w:t>
+      </w:r>
+      <w:r>
+        <w:fldChar w:fldCharType="begin"/>
+      </w:r>
+      <w:r>
+        <w:instrText xml:space="preserve"> SEQ Figura \* ARABIC </w:instrText>
+      </w:r>
+      <w:r>
+        <w:fldChar w:fldCharType="separate"/>
+      </w:r>
+      <w:r>
+        <w:rPr>
+          <w:noProof/>
+        </w:rPr>
+        <w:t>4</w:t>
+      </w:r>
+      <w:r>
+        <w:fldChar w:fldCharType="end"/>
+      </w:r>
+      <w:r>
+        <w:t xml:space="preserve">: Modulación </w:t>
+      </w:r>
+      <w:r>
+        <w:t>F</w:t>
+      </w:r>
+      <w:r>
+        <w:t>M en un 1</w:t>
+      </w:r>
+      <w:r>
+        <w:t>5</w:t>
+      </w:r>
+      <w:r>
+        <w:t>%</w:t>
+      </w:r>
+    </w:p>
+    <w:p>
+      <w:pPr>
+        <w:keepNext/>
+      </w:pPr>
+      <w:r>
+        <w:rPr>
+          <w:noProof/>
+        </w:rPr>
+        <w:drawing>
+          <wp:inline distT="0" distB="0" distL="0" distR="0">
+            <wp:extent cx="5400040" cy="4050030"/>
+            <wp:effectExtent l="0" t="0" r="0" b="7620"/>
+            <wp:docPr id="5" name="Imagen 5"/>
+            <wp:cNvGraphicFramePr>
+              <a:graphicFrameLocks xmlns:a="http://schemas.openxmlformats.org/drawingml/2006/main" noChangeAspect="1"/>
+            </wp:cNvGraphicFramePr>
+            <a:graphic xmlns:a="http://schemas.openxmlformats.org/drawingml/2006/main">
+              <a:graphicData uri="http://schemas.openxmlformats.org/drawingml/2006/picture">
+                <pic:pic xmlns:pic="http://schemas.openxmlformats.org/drawingml/2006/picture">
+                  <pic:nvPicPr>
+                    <pic:cNvPr id="5" name="Mod._FM_100.0%.png"/>
+                    <pic:cNvPicPr/>
+                  </pic:nvPicPr>
+                  <pic:blipFill>
+                    <a:blip r:embed="rId15">
+                      <a:extLst>
+                        <a:ext uri="{28A0092B-C50C-407E-A947-70E740481C1C}">
+                          <a14:useLocalDpi xmlns:a14="http://schemas.microsoft.com/office/drawing/2010/main" val="0"/>
+                        </a:ext>
+                      </a:extLst>
+                    </a:blip>
+                    <a:stretch>
+                      <a:fillRect/>
+                    </a:stretch>
+                  </pic:blipFill>
+                  <pic:spPr>
+                    <a:xfrm>
+                      <a:off x="0" y="0"/>
+                      <a:ext cx="5400040" cy="4050030"/>
+                    </a:xfrm>
+                    <a:prstGeom prst="rect">
+                      <a:avLst/>
+                    </a:prstGeom>
+                  </pic:spPr>
+                </pic:pic>
+              </a:graphicData>
+            </a:graphic>
+          </wp:inline>
+        </w:drawing>
+      </w:r>
+    </w:p>
+    <w:p>
+      <w:pPr>
+        <w:pStyle w:val="Descripcin"/>
+      </w:pPr>
+      <w:r>
+        <w:t xml:space="preserve">Figura </w:t>
+      </w:r>
+      <w:r>
+        <w:fldChar w:fldCharType="begin"/>
+      </w:r>
+      <w:r>
+        <w:instrText xml:space="preserve"> SEQ Figura \* ARABIC </w:instrText>
+      </w:r>
+      <w:r>
+        <w:fldChar w:fldCharType="separate"/>
+      </w:r>
+      <w:r>
+        <w:rPr>
+          <w:noProof/>
+        </w:rPr>
+        <w:t>5</w:t>
+      </w:r>
+      <w:r>
+        <w:fldChar w:fldCharType="end"/>
+      </w:r>
+      <w:r>
+        <w:t>: Modulación FM en un 100%</w:t>
+      </w:r>
+    </w:p>
+    <w:p>
+      <w:pPr>
+        <w:keepNext/>
+      </w:pPr>
+      <w:r>
+        <w:rPr>
+          <w:noProof/>
+        </w:rPr>
+        <w:lastRenderedPageBreak/>
+        <w:drawing>
+          <wp:inline distT="0" distB="0" distL="0" distR="0">
+            <wp:extent cx="5400040" cy="4041140"/>
+            <wp:effectExtent l="0" t="0" r="0" b="0"/>
+            <wp:docPr id="6" name="Imagen 6"/>
+            <wp:cNvGraphicFramePr>
+              <a:graphicFrameLocks xmlns:a="http://schemas.openxmlformats.org/drawingml/2006/main" noChangeAspect="1"/>
+            </wp:cNvGraphicFramePr>
+            <a:graphic xmlns:a="http://schemas.openxmlformats.org/drawingml/2006/main">
+              <a:graphicData uri="http://schemas.openxmlformats.org/drawingml/2006/picture">
+                <pic:pic xmlns:pic="http://schemas.openxmlformats.org/drawingml/2006/picture">
+                  <pic:nvPicPr>
+                    <pic:cNvPr id="6" name="Mod._FM_125.0%.png"/>
+                    <pic:cNvPicPr/>
+                  </pic:nvPicPr>
+                  <pic:blipFill>
+                    <a:blip r:embed="rId16">
+                      <a:extLst>
+                        <a:ext uri="{28A0092B-C50C-407E-A947-70E740481C1C}">
+                          <a14:useLocalDpi xmlns:a14="http://schemas.microsoft.com/office/drawing/2010/main" val="0"/>
+                        </a:ext>
+                      </a:extLst>
+                    </a:blip>
+                    <a:stretch>
+                      <a:fillRect/>
+                    </a:stretch>
+                  </pic:blipFill>
+                  <pic:spPr>
+                    <a:xfrm>
+                      <a:off x="0" y="0"/>
+                      <a:ext cx="5400040" cy="4041140"/>
+                    </a:xfrm>
+                    <a:prstGeom prst="rect">
+                      <a:avLst/>
+                    </a:prstGeom>
+                  </pic:spPr>
+                </pic:pic>
+              </a:graphicData>
+            </a:graphic>
+          </wp:inline>
+        </w:drawing>
+      </w:r>
+    </w:p>
+    <w:p>
+      <w:pPr>
+        <w:pStyle w:val="Descripcin"/>
+      </w:pPr>
+      <w:r>
+        <w:t xml:space="preserve">Figura </w:t>
+      </w:r>
+      <w:r>
+        <w:fldChar w:fldCharType="begin"/>
+      </w:r>
+      <w:r>
+        <w:instrText xml:space="preserve"> SEQ Figura \* ARABIC </w:instrText>
+      </w:r>
+      <w:r>
+        <w:fldChar w:fldCharType="separate"/>
+      </w:r>
+      <w:r>
+        <w:rPr>
+          <w:noProof/>
+        </w:rPr>
+        <w:t>6</w:t>
+      </w:r>
+      <w:r>
+        <w:fldChar w:fldCharType="end"/>
+      </w:r>
+      <w:r>
+        <w:t>: Modulación FM en un 1</w:t>
+      </w:r>
+      <w:r>
+        <w:t>25</w:t>
+      </w:r>
+      <w:r>
+        <w:t>%</w:t>
+      </w:r>
+    </w:p>
+    <w:p>
+      <w:r>
+        <w:t>Una vez modulada la señal se implementó la función para la demodulación de esta para obtener la señal original dando como resultado lo siguiente:</w:t>
+      </w:r>
+    </w:p>
+    <w:p>
+      <w:pPr>
+        <w:keepNext/>
+      </w:pPr>
+      <w:r>
+        <w:rPr>
+          <w:noProof/>
+        </w:rPr>
+        <w:lastRenderedPageBreak/>
+        <w:drawing>
+          <wp:inline distT="0" distB="0" distL="0" distR="0">
+            <wp:extent cx="5400040" cy="4050030"/>
+            <wp:effectExtent l="0" t="0" r="0" b="7620"/>
+            <wp:docPr id="7" name="Imagen 7"/>
+            <wp:cNvGraphicFramePr>
+              <a:graphicFrameLocks xmlns:a="http://schemas.openxmlformats.org/drawingml/2006/main" noChangeAspect="1"/>
+            </wp:cNvGraphicFramePr>
+            <a:graphic xmlns:a="http://schemas.openxmlformats.org/drawingml/2006/main">
+              <a:graphicData uri="http://schemas.openxmlformats.org/drawingml/2006/picture">
+                <pic:pic xmlns:pic="http://schemas.openxmlformats.org/drawingml/2006/picture">
+                  <pic:nvPicPr>
+                    <pic:cNvPr id="7" name="Demodulacion.png"/>
+                    <pic:cNvPicPr/>
+                  </pic:nvPicPr>
+                  <pic:blipFill>
+                    <a:blip r:embed="rId17">
+                      <a:extLst>
+                        <a:ext uri="{28A0092B-C50C-407E-A947-70E740481C1C}">
+                          <a14:useLocalDpi xmlns:a14="http://schemas.microsoft.com/office/drawing/2010/main" val="0"/>
+                        </a:ext>
+                      </a:extLst>
+                    </a:blip>
+                    <a:stretch>
+                      <a:fillRect/>
+                    </a:stretch>
+                  </pic:blipFill>
+                  <pic:spPr>
+                    <a:xfrm>
+                      <a:off x="0" y="0"/>
+                      <a:ext cx="5400040" cy="4050030"/>
+                    </a:xfrm>
+                    <a:prstGeom prst="rect">
+                      <a:avLst/>
+                    </a:prstGeom>
+                  </pic:spPr>
+                </pic:pic>
+              </a:graphicData>
+            </a:graphic>
+          </wp:inline>
+        </w:drawing>
+      </w:r>
+    </w:p>
+    <w:p>
+      <w:pPr>
+        <w:pStyle w:val="Descripcin"/>
+      </w:pPr>
+      <w:r>
+        <w:t xml:space="preserve">Figura </w:t>
+      </w:r>
+      <w:r>
+        <w:fldChar w:fldCharType="begin"/>
+      </w:r>
+      <w:r>
+        <w:instrText xml:space="preserve"> SEQ Figura \* ARABIC </w:instrText>
+      </w:r>
+      <w:r>
+        <w:fldChar w:fldCharType="separate"/>
+      </w:r>
+      <w:r>
+        <w:rPr>
+          <w:noProof/>
+        </w:rPr>
+        <w:t>7</w:t>
+      </w:r>
+      <w:r>
+        <w:fldChar w:fldCharType="end"/>
+      </w:r>
+      <w:r>
+        <w:t>: Señal Demodulada</w:t>
+      </w:r>
+    </w:p>
+    <w:p>
+      <w:r>
+        <w:t>Al modular las señales se pueden obtener las transformadas para observar su comportamiento en el dominio de las frecuencias, se implementó una función para esto dando como resultado lo siguiente:</w:t>
+      </w:r>
+    </w:p>
+    <w:p>
+      <w:pPr>
+        <w:keepNext/>
+      </w:pPr>
+      <w:r>
+        <w:rPr>
+          <w:noProof/>
+        </w:rPr>
+        <w:lastRenderedPageBreak/>
+        <w:drawing>
+          <wp:inline distT="0" distB="0" distL="0" distR="0">
+            <wp:extent cx="5400040" cy="4050030"/>
+            <wp:effectExtent l="0" t="0" r="0" b="7620"/>
+            <wp:docPr id="8" name="Imagen 8"/>
+            <wp:cNvGraphicFramePr>
+              <a:graphicFrameLocks xmlns:a="http://schemas.openxmlformats.org/drawingml/2006/main" noChangeAspect="1"/>
+            </wp:cNvGraphicFramePr>
+            <a:graphic xmlns:a="http://schemas.openxmlformats.org/drawingml/2006/main">
+              <a:graphicData uri="http://schemas.openxmlformats.org/drawingml/2006/picture">
+                <pic:pic xmlns:pic="http://schemas.openxmlformats.org/drawingml/2006/picture">
+                  <pic:nvPicPr>
+                    <pic:cNvPr id="8" name="Transformada_de_fourier.png"/>
+                    <pic:cNvPicPr/>
+                  </pic:nvPicPr>
+                  <pic:blipFill>
+                    <a:blip r:embed="rId18">
+                      <a:extLst>
+                        <a:ext uri="{28A0092B-C50C-407E-A947-70E740481C1C}">
+                          <a14:useLocalDpi xmlns:a14="http://schemas.microsoft.com/office/drawing/2010/main" val="0"/>
+                        </a:ext>
+                      </a:extLst>
+                    </a:blip>
+                    <a:stretch>
+                      <a:fillRect/>
+                    </a:stretch>
+                  </pic:blipFill>
+                  <pic:spPr>
+                    <a:xfrm>
+                      <a:off x="0" y="0"/>
+                      <a:ext cx="5400040" cy="4050030"/>
+                    </a:xfrm>
+                    <a:prstGeom prst="rect">
+                      <a:avLst/>
+                    </a:prstGeom>
+                  </pic:spPr>
+                </pic:pic>
+              </a:graphicData>
+            </a:graphic>
+          </wp:inline>
+        </w:drawing>
+      </w:r>
+    </w:p>
+    <w:p>
+      <w:pPr>
+        <w:pStyle w:val="Descripcin"/>
+      </w:pPr>
+      <w:r>
+        <w:t xml:space="preserve">Figura </w:t>
+      </w:r>
+      <w:r>
+        <w:fldChar w:fldCharType="begin"/>
+      </w:r>
+      <w:r>
+        <w:instrText xml:space="preserve"> SEQ Figura \* ARABIC </w:instrText>
+      </w:r>
+      <w:r>
+        <w:fldChar w:fldCharType="separate"/>
+      </w:r>
+      <w:r>
+        <w:rPr>
+          <w:noProof/>
+        </w:rPr>
+        <w:t>8</w:t>
+      </w:r>
+      <w:r>
+        <w:fldChar w:fldCharType="end"/>
+      </w:r>
+      <w:r>
+        <w:t>: Transformadas de señales moduladas</w:t>
+      </w:r>
     </w:p>
     <w:p/>
     <w:p>
       <w:pPr>
         <w:pStyle w:val="Ttulo1"/>
       </w:pPr>
-      <w:bookmarkStart w:id="4" w:name="_Toc8937920"/>
+      <w:bookmarkStart w:id="7" w:name="_Toc12010366"/>
       <w:r>
         <w:t>ANÁLISIS DE RESULTADO</w:t>
       </w:r>
-      <w:bookmarkEnd w:id="4"/>
-    </w:p>
-    <w:p>
-      <w:pPr>
-        <w:rPr>
-          <w:u w:val="single"/>
-        </w:rPr>
-      </w:pPr>
-      <w:r>
-        <w:t>Al aplicar el filtro Gaussiano no es fácil poder observar las diferencias con la imagen original</w:t>
-      </w:r>
-      <w:r>
-        <w:t xml:space="preserve"> a simple vista, por lo que es necesario comparar los valores de intensidad de cada </w:t>
+      <w:bookmarkEnd w:id="7"/>
+    </w:p>
+    <w:p>
+      <w:r>
+        <w:t>Una vez modulada la seña</w:t>
+      </w:r>
+      <w:r>
+        <w:t xml:space="preserve">l en AM se puede observar como la señal se ve intervenida por la portadora, dado que la señal original empieza a seguir el comportamiento de la portadora ya que cuando la portadora se acerca a 0 atenúa la señal original debido a la multiplicación. Cambiando el porcentaje de modulación se observa un cambio en las amplitudes, pero el comportamiento de la señal modulada es similar en todos los porcentajes de modulación. Para el caso de la modulación FM ya que interactúa directamente con la frecuencia la señal modulada toma el comportamiento de una función sinusoidal donde se puede observar que presenta una frecuencia mayor a la de la portadora. Cambiando los porcentajes de modulación en FM se hace casi imposible distinguir la señal modulada debido a la alta frecuencia presente, se observa una especie de rectángulo ya que hay tantas oscilaciones de la señal que a la escala elegida no se distinguen las líneas entre sí. En la modulación de 100% se hizo un </w:t>
       </w:r>
       <w:proofErr w:type="gramStart"/>
       <w:r>
-        <w:t>pixel</w:t>
+        <w:t>zoom</w:t>
       </w:r>
       <w:proofErr w:type="gramEnd"/>
       <w:r>
-        <w:t>, ahí es donde se pudo encontrar la diferencia entre las imágenes. El filtro Gaussiano ayuda a que las transiciones entre pixeles sean más suaves por lo que da un efecto de desenfoque o fundido en la imagen. Por otro lado al observar la imagen con el filtro de detección de bordes la diferencia con la imagen original es mucho mas notoria que con el filtro anterior, este filtro detecta los cambios bruscos de intensidad entre los pixeles detectando así los bordes de las figuras mostradas en la imagen</w:t>
-      </w:r>
-      <w:r>
-        <w:t xml:space="preserve">, se puede ver que los bordes están </w:t>
-      </w:r>
-      <w:r>
-        <w:t>de un color blanco mientras que el resto de la imagen está en negro por lo que se puede reconocer visualmente el contenido principal de la imagen que en este caso es la mujer con sombrero.</w:t>
-      </w:r>
-    </w:p>
+        <w:t xml:space="preserve"> a la imagen de la señal modulada para observar que si hay una señal y no un rectángulo casi sólido. </w:t>
+      </w:r>
+    </w:p>
+    <w:p>
+      <w:r>
+        <w:lastRenderedPageBreak/>
+        <w:t>RESPONDER PREGUNTAS DE ENUNCIADO</w:t>
+      </w:r>
+    </w:p>
+    <w:p>
+      <w:r>
+        <w:t>Una vez demodulada la señal se puede observar que tiene un comportamiento similar a al original, pero no es la misma señal. Esto puede deberse a una mala implementación de la demodulación y/o perdida de información en los distintos procesos que tuvo que pasar la señal.</w:t>
+      </w:r>
+      <w:bookmarkStart w:id="8" w:name="_GoBack"/>
+      <w:bookmarkEnd w:id="8"/>
+    </w:p>
+    <w:p/>
     <w:p>
       <w:pPr>
         <w:pStyle w:val="Ttulo1"/>
       </w:pPr>
-      <w:bookmarkStart w:id="5" w:name="_Toc8937921"/>
+      <w:bookmarkStart w:id="9" w:name="_Toc12010367"/>
       <w:r>
         <w:t>CONCLUSIONES</w:t>
       </w:r>
-      <w:bookmarkEnd w:id="5"/>
+      <w:bookmarkEnd w:id="9"/>
     </w:p>
     <w:p/>
     <w:p>
       <w:pPr>
         <w:pStyle w:val="Ttulo1"/>
       </w:pPr>
-      <w:bookmarkStart w:id="6" w:name="_Toc8937922"/>
+      <w:bookmarkStart w:id="10" w:name="_Toc12010368"/>
       <w:r>
         <w:t>REFERENCIAS</w:t>
       </w:r>
-      <w:bookmarkEnd w:id="6"/>
+      <w:bookmarkEnd w:id="10"/>
+    </w:p>
+    <w:p>
+      <w:r>
+        <w:t>‘Modulación de Amplitud’, encontrado en:</w:t>
+      </w:r>
+    </w:p>
+    <w:p>
+      <w:hyperlink r:id="rId19" w:history="1">
+        <w:r>
+          <w:rPr>
+            <w:rStyle w:val="Hipervnculo"/>
+          </w:rPr>
+          <w:t>https://personales.unican.es/perezvr/pdf/CH5ST_Web.pdf</w:t>
+        </w:r>
+      </w:hyperlink>
     </w:p>
     <w:p/>
     <w:sectPr>
@@ -3450,7 +3941,7 @@
 </file>
 
 <file path=customXml/itemProps1.xml><?xml version="1.0" encoding="utf-8"?>
-<ds:datastoreItem xmlns:ds="http://schemas.openxmlformats.org/officeDocument/2006/customXml" ds:itemID="{E84EB6E4-585B-42D7-A567-DD9B9FD80A75}">
+<ds:datastoreItem xmlns:ds="http://schemas.openxmlformats.org/officeDocument/2006/customXml" ds:itemID="{C8985797-6318-4F2B-B887-5C13B4B2EEE3}">
   <ds:schemaRefs>
     <ds:schemaRef ds:uri="http://schemas.openxmlformats.org/officeDocument/2006/bibliography"/>
   </ds:schemaRefs>

</xml_diff>

<commit_message>
Version final no fake 1000% mE p3rd0 nas¿
</commit_message>
<xml_diff>
--- a/Lab4Redes.docx
+++ b/Lab4Redes.docx
@@ -15,7 +15,7 @@
           <w:noProof/>
         </w:rPr>
         <w:drawing>
-          <wp:anchor distT="0" distB="0" distL="114300" distR="114300" simplePos="0" relativeHeight="251659264" behindDoc="1" locked="0" layoutInCell="1" allowOverlap="1" wp14:anchorId="312541D8" wp14:editId="7D5BBC5A">
+          <wp:anchor distT="0" distB="0" distL="114300" distR="114300" simplePos="0" relativeHeight="251659264" behindDoc="1" locked="0" layoutInCell="1" allowOverlap="1" wp14:anchorId="15ED8811" wp14:editId="5489B0A4">
             <wp:simplePos x="0" y="0"/>
             <wp:positionH relativeFrom="column">
               <wp:posOffset>4682490</wp:posOffset>
@@ -399,7 +399,7 @@
     <w:p/>
     <w:p>
       <w:pPr>
-        <w:pStyle w:val="Heading1"/>
+        <w:pStyle w:val="Ttulo1"/>
         <w:numPr>
           <w:ilvl w:val="0"/>
           <w:numId w:val="0"/>
@@ -437,7 +437,7 @@
       <w:sdtContent>
         <w:p>
           <w:pPr>
-            <w:pStyle w:val="TOCHeading"/>
+            <w:pStyle w:val="TtuloTDC"/>
             <w:rPr>
               <w:rFonts w:ascii="Times New Roman" w:hAnsi="Times New Roman" w:cs="Times New Roman"/>
               <w:b/>
@@ -459,7 +459,7 @@
         </w:p>
         <w:p>
           <w:pPr>
-            <w:pStyle w:val="TOC1"/>
+            <w:pStyle w:val="TDC1"/>
             <w:tabs>
               <w:tab w:val="left" w:pos="440"/>
               <w:tab w:val="right" w:leader="dot" w:pos="8494"/>
@@ -468,7 +468,7 @@
               <w:rFonts w:asciiTheme="minorHAnsi" w:eastAsiaTheme="minorEastAsia" w:hAnsiTheme="minorHAnsi"/>
               <w:noProof/>
               <w:sz w:val="22"/>
-              <w:lang w:val="es-ES" w:eastAsia="es-ES"/>
+              <w:lang w:eastAsia="es-CL"/>
             </w:rPr>
           </w:pPr>
           <w:r>
@@ -498,10 +498,10 @@
             </w:rPr>
             <w:fldChar w:fldCharType="separate"/>
           </w:r>
-          <w:hyperlink w:anchor="_Toc12010359" w:history="1">
-            <w:r>
-              <w:rPr>
-                <w:rStyle w:val="Hyperlink"/>
+          <w:hyperlink w:anchor="_Toc12043824" w:history="1">
+            <w:r>
+              <w:rPr>
+                <w:rStyle w:val="Hipervnculo"/>
                 <w:noProof/>
               </w:rPr>
               <w:t>1</w:t>
@@ -511,13 +511,13 @@
                 <w:rFonts w:asciiTheme="minorHAnsi" w:eastAsiaTheme="minorEastAsia" w:hAnsiTheme="minorHAnsi"/>
                 <w:noProof/>
                 <w:sz w:val="22"/>
-                <w:lang w:val="es-ES" w:eastAsia="es-ES"/>
+                <w:lang w:eastAsia="es-CL"/>
               </w:rPr>
               <w:tab/>
             </w:r>
             <w:r>
               <w:rPr>
-                <w:rStyle w:val="Hyperlink"/>
+                <w:rStyle w:val="Hipervnculo"/>
                 <w:noProof/>
               </w:rPr>
               <w:t>INTRODUCCIÓN</w:t>
@@ -541,7 +541,7 @@
                 <w:noProof/>
                 <w:webHidden/>
               </w:rPr>
-              <w:instrText xml:space="preserve"> PAGEREF _Toc12010359 \h </w:instrText>
+              <w:instrText xml:space="preserve"> PAGEREF _Toc12043824 \h </w:instrText>
             </w:r>
             <w:r>
               <w:rPr>
@@ -574,7 +574,7 @@
         </w:p>
         <w:p>
           <w:pPr>
-            <w:pStyle w:val="TOC1"/>
+            <w:pStyle w:val="TDC1"/>
             <w:tabs>
               <w:tab w:val="left" w:pos="440"/>
               <w:tab w:val="right" w:leader="dot" w:pos="8494"/>
@@ -583,13 +583,13 @@
               <w:rFonts w:asciiTheme="minorHAnsi" w:eastAsiaTheme="minorEastAsia" w:hAnsiTheme="minorHAnsi"/>
               <w:noProof/>
               <w:sz w:val="22"/>
-              <w:lang w:val="es-ES" w:eastAsia="es-ES"/>
+              <w:lang w:eastAsia="es-CL"/>
             </w:rPr>
           </w:pPr>
-          <w:hyperlink w:anchor="_Toc12010360" w:history="1">
-            <w:r>
-              <w:rPr>
-                <w:rStyle w:val="Hyperlink"/>
+          <w:hyperlink w:anchor="_Toc12043825" w:history="1">
+            <w:r>
+              <w:rPr>
+                <w:rStyle w:val="Hipervnculo"/>
                 <w:noProof/>
               </w:rPr>
               <w:t>2</w:t>
@@ -599,13 +599,13 @@
                 <w:rFonts w:asciiTheme="minorHAnsi" w:eastAsiaTheme="minorEastAsia" w:hAnsiTheme="minorHAnsi"/>
                 <w:noProof/>
                 <w:sz w:val="22"/>
-                <w:lang w:val="es-ES" w:eastAsia="es-ES"/>
+                <w:lang w:eastAsia="es-CL"/>
               </w:rPr>
               <w:tab/>
             </w:r>
             <w:r>
               <w:rPr>
-                <w:rStyle w:val="Hyperlink"/>
+                <w:rStyle w:val="Hipervnculo"/>
                 <w:noProof/>
               </w:rPr>
               <w:t>MARCO TEÓRICO</w:t>
@@ -629,7 +629,7 @@
                 <w:noProof/>
                 <w:webHidden/>
               </w:rPr>
-              <w:instrText xml:space="preserve"> PAGEREF _Toc12010360 \h </w:instrText>
+              <w:instrText xml:space="preserve"> PAGEREF _Toc12043825 \h </w:instrText>
             </w:r>
             <w:r>
               <w:rPr>
@@ -662,7 +662,7 @@
         </w:p>
         <w:p>
           <w:pPr>
-            <w:pStyle w:val="TOC2"/>
+            <w:pStyle w:val="TDC2"/>
             <w:tabs>
               <w:tab w:val="left" w:pos="880"/>
               <w:tab w:val="right" w:leader="dot" w:pos="8494"/>
@@ -671,13 +671,13 @@
               <w:rFonts w:asciiTheme="minorHAnsi" w:eastAsiaTheme="minorEastAsia" w:hAnsiTheme="minorHAnsi"/>
               <w:noProof/>
               <w:sz w:val="22"/>
-              <w:lang w:val="es-ES" w:eastAsia="es-ES"/>
+              <w:lang w:eastAsia="es-CL"/>
             </w:rPr>
           </w:pPr>
-          <w:hyperlink w:anchor="_Toc12010361" w:history="1">
-            <w:r>
-              <w:rPr>
-                <w:rStyle w:val="Hyperlink"/>
+          <w:hyperlink w:anchor="_Toc12043826" w:history="1">
+            <w:r>
+              <w:rPr>
+                <w:rStyle w:val="Hipervnculo"/>
                 <w:noProof/>
               </w:rPr>
               <w:t>2.1</w:t>
@@ -687,13 +687,13 @@
                 <w:rFonts w:asciiTheme="minorHAnsi" w:eastAsiaTheme="minorEastAsia" w:hAnsiTheme="minorHAnsi"/>
                 <w:noProof/>
                 <w:sz w:val="22"/>
-                <w:lang w:val="es-ES" w:eastAsia="es-ES"/>
+                <w:lang w:eastAsia="es-CL"/>
               </w:rPr>
               <w:tab/>
             </w:r>
             <w:r>
               <w:rPr>
-                <w:rStyle w:val="Hyperlink"/>
+                <w:rStyle w:val="Hipervnculo"/>
                 <w:noProof/>
               </w:rPr>
               <w:t>MODULACIÓN AM</w:t>
@@ -717,7 +717,7 @@
                 <w:noProof/>
                 <w:webHidden/>
               </w:rPr>
-              <w:instrText xml:space="preserve"> PAGEREF _Toc12010361 \h </w:instrText>
+              <w:instrText xml:space="preserve"> PAGEREF _Toc12043826 \h </w:instrText>
             </w:r>
             <w:r>
               <w:rPr>
@@ -750,7 +750,7 @@
         </w:p>
         <w:p>
           <w:pPr>
-            <w:pStyle w:val="TOC2"/>
+            <w:pStyle w:val="TDC2"/>
             <w:tabs>
               <w:tab w:val="left" w:pos="880"/>
               <w:tab w:val="right" w:leader="dot" w:pos="8494"/>
@@ -759,13 +759,13 @@
               <w:rFonts w:asciiTheme="minorHAnsi" w:eastAsiaTheme="minorEastAsia" w:hAnsiTheme="minorHAnsi"/>
               <w:noProof/>
               <w:sz w:val="22"/>
-              <w:lang w:val="es-ES" w:eastAsia="es-ES"/>
+              <w:lang w:eastAsia="es-CL"/>
             </w:rPr>
           </w:pPr>
-          <w:hyperlink w:anchor="_Toc12010362" w:history="1">
-            <w:r>
-              <w:rPr>
-                <w:rStyle w:val="Hyperlink"/>
+          <w:hyperlink w:anchor="_Toc12043827" w:history="1">
+            <w:r>
+              <w:rPr>
+                <w:rStyle w:val="Hipervnculo"/>
                 <w:noProof/>
               </w:rPr>
               <w:t>2.2</w:t>
@@ -775,13 +775,13 @@
                 <w:rFonts w:asciiTheme="minorHAnsi" w:eastAsiaTheme="minorEastAsia" w:hAnsiTheme="minorHAnsi"/>
                 <w:noProof/>
                 <w:sz w:val="22"/>
-                <w:lang w:val="es-ES" w:eastAsia="es-ES"/>
+                <w:lang w:eastAsia="es-CL"/>
               </w:rPr>
               <w:tab/>
             </w:r>
             <w:r>
               <w:rPr>
-                <w:rStyle w:val="Hyperlink"/>
+                <w:rStyle w:val="Hipervnculo"/>
                 <w:noProof/>
               </w:rPr>
               <w:t>MODULACIÓN FM</w:t>
@@ -805,7 +805,7 @@
                 <w:noProof/>
                 <w:webHidden/>
               </w:rPr>
-              <w:instrText xml:space="preserve"> PAGEREF _Toc12010362 \h </w:instrText>
+              <w:instrText xml:space="preserve"> PAGEREF _Toc12043827 \h </w:instrText>
             </w:r>
             <w:r>
               <w:rPr>
@@ -838,7 +838,7 @@
         </w:p>
         <w:p>
           <w:pPr>
-            <w:pStyle w:val="TOC2"/>
+            <w:pStyle w:val="TDC2"/>
             <w:tabs>
               <w:tab w:val="left" w:pos="880"/>
               <w:tab w:val="right" w:leader="dot" w:pos="8494"/>
@@ -847,13 +847,13 @@
               <w:rFonts w:asciiTheme="minorHAnsi" w:eastAsiaTheme="minorEastAsia" w:hAnsiTheme="minorHAnsi"/>
               <w:noProof/>
               <w:sz w:val="22"/>
-              <w:lang w:val="es-ES" w:eastAsia="es-ES"/>
+              <w:lang w:eastAsia="es-CL"/>
             </w:rPr>
           </w:pPr>
-          <w:hyperlink w:anchor="_Toc12010363" w:history="1">
-            <w:r>
-              <w:rPr>
-                <w:rStyle w:val="Hyperlink"/>
+          <w:hyperlink w:anchor="_Toc12043828" w:history="1">
+            <w:r>
+              <w:rPr>
+                <w:rStyle w:val="Hipervnculo"/>
                 <w:noProof/>
               </w:rPr>
               <w:t>2.3</w:t>
@@ -863,13 +863,13 @@
                 <w:rFonts w:asciiTheme="minorHAnsi" w:eastAsiaTheme="minorEastAsia" w:hAnsiTheme="minorHAnsi"/>
                 <w:noProof/>
                 <w:sz w:val="22"/>
-                <w:lang w:val="es-ES" w:eastAsia="es-ES"/>
+                <w:lang w:eastAsia="es-CL"/>
               </w:rPr>
               <w:tab/>
             </w:r>
             <w:r>
               <w:rPr>
-                <w:rStyle w:val="Hyperlink"/>
+                <w:rStyle w:val="Hipervnculo"/>
                 <w:noProof/>
               </w:rPr>
               <w:t>ANCHO DE BANDA</w:t>
@@ -893,7 +893,7 @@
                 <w:noProof/>
                 <w:webHidden/>
               </w:rPr>
-              <w:instrText xml:space="preserve"> PAGEREF _Toc12010363 \h </w:instrText>
+              <w:instrText xml:space="preserve"> PAGEREF _Toc12043828 \h </w:instrText>
             </w:r>
             <w:r>
               <w:rPr>
@@ -926,7 +926,7 @@
         </w:p>
         <w:p>
           <w:pPr>
-            <w:pStyle w:val="TOC2"/>
+            <w:pStyle w:val="TDC2"/>
             <w:tabs>
               <w:tab w:val="left" w:pos="880"/>
               <w:tab w:val="right" w:leader="dot" w:pos="8494"/>
@@ -935,13 +935,13 @@
               <w:rFonts w:asciiTheme="minorHAnsi" w:eastAsiaTheme="minorEastAsia" w:hAnsiTheme="minorHAnsi"/>
               <w:noProof/>
               <w:sz w:val="22"/>
-              <w:lang w:val="es-ES" w:eastAsia="es-ES"/>
+              <w:lang w:eastAsia="es-CL"/>
             </w:rPr>
           </w:pPr>
-          <w:hyperlink w:anchor="_Toc12010364" w:history="1">
-            <w:r>
-              <w:rPr>
-                <w:rStyle w:val="Hyperlink"/>
+          <w:hyperlink w:anchor="_Toc12043829" w:history="1">
+            <w:r>
+              <w:rPr>
+                <w:rStyle w:val="Hipervnculo"/>
                 <w:noProof/>
               </w:rPr>
               <w:t>2.4</w:t>
@@ -951,13 +951,13 @@
                 <w:rFonts w:asciiTheme="minorHAnsi" w:eastAsiaTheme="minorEastAsia" w:hAnsiTheme="minorHAnsi"/>
                 <w:noProof/>
                 <w:sz w:val="22"/>
-                <w:lang w:val="es-ES" w:eastAsia="es-ES"/>
+                <w:lang w:eastAsia="es-CL"/>
               </w:rPr>
               <w:tab/>
             </w:r>
             <w:r>
               <w:rPr>
-                <w:rStyle w:val="Hyperlink"/>
+                <w:rStyle w:val="Hipervnculo"/>
                 <w:noProof/>
               </w:rPr>
               <w:t>DEMODULACIÓN</w:t>
@@ -981,7 +981,7 @@
                 <w:noProof/>
                 <w:webHidden/>
               </w:rPr>
-              <w:instrText xml:space="preserve"> PAGEREF _Toc12010364 \h </w:instrText>
+              <w:instrText xml:space="preserve"> PAGEREF _Toc12043829 \h </w:instrText>
             </w:r>
             <w:r>
               <w:rPr>
@@ -1014,7 +1014,7 @@
         </w:p>
         <w:p>
           <w:pPr>
-            <w:pStyle w:val="TOC1"/>
+            <w:pStyle w:val="TDC1"/>
             <w:tabs>
               <w:tab w:val="left" w:pos="440"/>
               <w:tab w:val="right" w:leader="dot" w:pos="8494"/>
@@ -1023,13 +1023,13 @@
               <w:rFonts w:asciiTheme="minorHAnsi" w:eastAsiaTheme="minorEastAsia" w:hAnsiTheme="minorHAnsi"/>
               <w:noProof/>
               <w:sz w:val="22"/>
-              <w:lang w:val="es-ES" w:eastAsia="es-ES"/>
+              <w:lang w:eastAsia="es-CL"/>
             </w:rPr>
           </w:pPr>
-          <w:hyperlink w:anchor="_Toc12010365" w:history="1">
-            <w:r>
-              <w:rPr>
-                <w:rStyle w:val="Hyperlink"/>
+          <w:hyperlink w:anchor="_Toc12043830" w:history="1">
+            <w:r>
+              <w:rPr>
+                <w:rStyle w:val="Hipervnculo"/>
                 <w:noProof/>
               </w:rPr>
               <w:t>3</w:t>
@@ -1039,13 +1039,13 @@
                 <w:rFonts w:asciiTheme="minorHAnsi" w:eastAsiaTheme="minorEastAsia" w:hAnsiTheme="minorHAnsi"/>
                 <w:noProof/>
                 <w:sz w:val="22"/>
-                <w:lang w:val="es-ES" w:eastAsia="es-ES"/>
+                <w:lang w:eastAsia="es-CL"/>
               </w:rPr>
               <w:tab/>
             </w:r>
             <w:r>
               <w:rPr>
-                <w:rStyle w:val="Hyperlink"/>
+                <w:rStyle w:val="Hipervnculo"/>
                 <w:noProof/>
               </w:rPr>
               <w:t>DESARROLLO DE LA EXPERIENCIA</w:t>
@@ -1069,7 +1069,7 @@
                 <w:noProof/>
                 <w:webHidden/>
               </w:rPr>
-              <w:instrText xml:space="preserve"> PAGEREF _Toc12010365 \h </w:instrText>
+              <w:instrText xml:space="preserve"> PAGEREF _Toc12043830 \h </w:instrText>
             </w:r>
             <w:r>
               <w:rPr>
@@ -1102,7 +1102,359 @@
         </w:p>
         <w:p>
           <w:pPr>
-            <w:pStyle w:val="TOC1"/>
+            <w:pStyle w:val="TDC2"/>
+            <w:tabs>
+              <w:tab w:val="left" w:pos="880"/>
+              <w:tab w:val="right" w:leader="dot" w:pos="8494"/>
+            </w:tabs>
+            <w:rPr>
+              <w:rFonts w:asciiTheme="minorHAnsi" w:eastAsiaTheme="minorEastAsia" w:hAnsiTheme="minorHAnsi"/>
+              <w:noProof/>
+              <w:sz w:val="22"/>
+              <w:lang w:eastAsia="es-CL"/>
+            </w:rPr>
+          </w:pPr>
+          <w:hyperlink w:anchor="_Toc12043831" w:history="1">
+            <w:r>
+              <w:rPr>
+                <w:rStyle w:val="Hipervnculo"/>
+                <w:noProof/>
+              </w:rPr>
+              <w:t>3.1</w:t>
+            </w:r>
+            <w:r>
+              <w:rPr>
+                <w:rFonts w:asciiTheme="minorHAnsi" w:eastAsiaTheme="minorEastAsia" w:hAnsiTheme="minorHAnsi"/>
+                <w:noProof/>
+                <w:sz w:val="22"/>
+                <w:lang w:eastAsia="es-CL"/>
+              </w:rPr>
+              <w:tab/>
+            </w:r>
+            <w:r>
+              <w:rPr>
+                <w:rStyle w:val="Hipervnculo"/>
+                <w:noProof/>
+              </w:rPr>
+              <w:t>Modulación AM:</w:t>
+            </w:r>
+            <w:r>
+              <w:rPr>
+                <w:noProof/>
+                <w:webHidden/>
+              </w:rPr>
+              <w:tab/>
+            </w:r>
+            <w:r>
+              <w:rPr>
+                <w:noProof/>
+                <w:webHidden/>
+              </w:rPr>
+              <w:fldChar w:fldCharType="begin"/>
+            </w:r>
+            <w:r>
+              <w:rPr>
+                <w:noProof/>
+                <w:webHidden/>
+              </w:rPr>
+              <w:instrText xml:space="preserve"> PAGEREF _Toc12043831 \h </w:instrText>
+            </w:r>
+            <w:r>
+              <w:rPr>
+                <w:noProof/>
+                <w:webHidden/>
+              </w:rPr>
+            </w:r>
+            <w:r>
+              <w:rPr>
+                <w:noProof/>
+                <w:webHidden/>
+              </w:rPr>
+              <w:fldChar w:fldCharType="separate"/>
+            </w:r>
+            <w:r>
+              <w:rPr>
+                <w:noProof/>
+                <w:webHidden/>
+              </w:rPr>
+              <w:t>5</w:t>
+            </w:r>
+            <w:r>
+              <w:rPr>
+                <w:noProof/>
+                <w:webHidden/>
+              </w:rPr>
+              <w:fldChar w:fldCharType="end"/>
+            </w:r>
+          </w:hyperlink>
+        </w:p>
+        <w:p>
+          <w:pPr>
+            <w:pStyle w:val="TDC2"/>
+            <w:tabs>
+              <w:tab w:val="left" w:pos="880"/>
+              <w:tab w:val="right" w:leader="dot" w:pos="8494"/>
+            </w:tabs>
+            <w:rPr>
+              <w:rFonts w:asciiTheme="minorHAnsi" w:eastAsiaTheme="minorEastAsia" w:hAnsiTheme="minorHAnsi"/>
+              <w:noProof/>
+              <w:sz w:val="22"/>
+              <w:lang w:eastAsia="es-CL"/>
+            </w:rPr>
+          </w:pPr>
+          <w:hyperlink w:anchor="_Toc12043832" w:history="1">
+            <w:r>
+              <w:rPr>
+                <w:rStyle w:val="Hipervnculo"/>
+                <w:noProof/>
+              </w:rPr>
+              <w:t>3.2</w:t>
+            </w:r>
+            <w:r>
+              <w:rPr>
+                <w:rFonts w:asciiTheme="minorHAnsi" w:eastAsiaTheme="minorEastAsia" w:hAnsiTheme="minorHAnsi"/>
+                <w:noProof/>
+                <w:sz w:val="22"/>
+                <w:lang w:eastAsia="es-CL"/>
+              </w:rPr>
+              <w:tab/>
+            </w:r>
+            <w:r>
+              <w:rPr>
+                <w:rStyle w:val="Hipervnculo"/>
+                <w:noProof/>
+              </w:rPr>
+              <w:t>Modulación FM:</w:t>
+            </w:r>
+            <w:r>
+              <w:rPr>
+                <w:noProof/>
+                <w:webHidden/>
+              </w:rPr>
+              <w:tab/>
+            </w:r>
+            <w:r>
+              <w:rPr>
+                <w:noProof/>
+                <w:webHidden/>
+              </w:rPr>
+              <w:fldChar w:fldCharType="begin"/>
+            </w:r>
+            <w:r>
+              <w:rPr>
+                <w:noProof/>
+                <w:webHidden/>
+              </w:rPr>
+              <w:instrText xml:space="preserve"> PAGEREF _Toc12043832 \h </w:instrText>
+            </w:r>
+            <w:r>
+              <w:rPr>
+                <w:noProof/>
+                <w:webHidden/>
+              </w:rPr>
+            </w:r>
+            <w:r>
+              <w:rPr>
+                <w:noProof/>
+                <w:webHidden/>
+              </w:rPr>
+              <w:fldChar w:fldCharType="separate"/>
+            </w:r>
+            <w:r>
+              <w:rPr>
+                <w:noProof/>
+                <w:webHidden/>
+              </w:rPr>
+              <w:t>7</w:t>
+            </w:r>
+            <w:r>
+              <w:rPr>
+                <w:noProof/>
+                <w:webHidden/>
+              </w:rPr>
+              <w:fldChar w:fldCharType="end"/>
+            </w:r>
+          </w:hyperlink>
+        </w:p>
+        <w:p>
+          <w:pPr>
+            <w:pStyle w:val="TDC2"/>
+            <w:tabs>
+              <w:tab w:val="left" w:pos="880"/>
+              <w:tab w:val="right" w:leader="dot" w:pos="8494"/>
+            </w:tabs>
+            <w:rPr>
+              <w:rFonts w:asciiTheme="minorHAnsi" w:eastAsiaTheme="minorEastAsia" w:hAnsiTheme="minorHAnsi"/>
+              <w:noProof/>
+              <w:sz w:val="22"/>
+              <w:lang w:eastAsia="es-CL"/>
+            </w:rPr>
+          </w:pPr>
+          <w:hyperlink w:anchor="_Toc12043833" w:history="1">
+            <w:r>
+              <w:rPr>
+                <w:rStyle w:val="Hipervnculo"/>
+                <w:noProof/>
+              </w:rPr>
+              <w:t>3.3</w:t>
+            </w:r>
+            <w:r>
+              <w:rPr>
+                <w:rFonts w:asciiTheme="minorHAnsi" w:eastAsiaTheme="minorEastAsia" w:hAnsiTheme="minorHAnsi"/>
+                <w:noProof/>
+                <w:sz w:val="22"/>
+                <w:lang w:eastAsia="es-CL"/>
+              </w:rPr>
+              <w:tab/>
+            </w:r>
+            <w:r>
+              <w:rPr>
+                <w:rStyle w:val="Hipervnculo"/>
+                <w:noProof/>
+              </w:rPr>
+              <w:t>Transformada de Fourier:</w:t>
+            </w:r>
+            <w:r>
+              <w:rPr>
+                <w:noProof/>
+                <w:webHidden/>
+              </w:rPr>
+              <w:tab/>
+            </w:r>
+            <w:r>
+              <w:rPr>
+                <w:noProof/>
+                <w:webHidden/>
+              </w:rPr>
+              <w:fldChar w:fldCharType="begin"/>
+            </w:r>
+            <w:r>
+              <w:rPr>
+                <w:noProof/>
+                <w:webHidden/>
+              </w:rPr>
+              <w:instrText xml:space="preserve"> PAGEREF _Toc12043833 \h </w:instrText>
+            </w:r>
+            <w:r>
+              <w:rPr>
+                <w:noProof/>
+                <w:webHidden/>
+              </w:rPr>
+            </w:r>
+            <w:r>
+              <w:rPr>
+                <w:noProof/>
+                <w:webHidden/>
+              </w:rPr>
+              <w:fldChar w:fldCharType="separate"/>
+            </w:r>
+            <w:r>
+              <w:rPr>
+                <w:noProof/>
+                <w:webHidden/>
+              </w:rPr>
+              <w:t>9</w:t>
+            </w:r>
+            <w:r>
+              <w:rPr>
+                <w:noProof/>
+                <w:webHidden/>
+              </w:rPr>
+              <w:fldChar w:fldCharType="end"/>
+            </w:r>
+          </w:hyperlink>
+        </w:p>
+        <w:p>
+          <w:pPr>
+            <w:pStyle w:val="TDC2"/>
+            <w:tabs>
+              <w:tab w:val="left" w:pos="880"/>
+              <w:tab w:val="right" w:leader="dot" w:pos="8494"/>
+            </w:tabs>
+            <w:rPr>
+              <w:rFonts w:asciiTheme="minorHAnsi" w:eastAsiaTheme="minorEastAsia" w:hAnsiTheme="minorHAnsi"/>
+              <w:noProof/>
+              <w:sz w:val="22"/>
+              <w:lang w:eastAsia="es-CL"/>
+            </w:rPr>
+          </w:pPr>
+          <w:hyperlink w:anchor="_Toc12043834" w:history="1">
+            <w:r>
+              <w:rPr>
+                <w:rStyle w:val="Hipervnculo"/>
+                <w:noProof/>
+              </w:rPr>
+              <w:t>3.4</w:t>
+            </w:r>
+            <w:r>
+              <w:rPr>
+                <w:rFonts w:asciiTheme="minorHAnsi" w:eastAsiaTheme="minorEastAsia" w:hAnsiTheme="minorHAnsi"/>
+                <w:noProof/>
+                <w:sz w:val="22"/>
+                <w:lang w:eastAsia="es-CL"/>
+              </w:rPr>
+              <w:tab/>
+            </w:r>
+            <w:r>
+              <w:rPr>
+                <w:rStyle w:val="Hipervnculo"/>
+                <w:noProof/>
+              </w:rPr>
+              <w:t>Demodulación:</w:t>
+            </w:r>
+            <w:r>
+              <w:rPr>
+                <w:noProof/>
+                <w:webHidden/>
+              </w:rPr>
+              <w:tab/>
+            </w:r>
+            <w:r>
+              <w:rPr>
+                <w:noProof/>
+                <w:webHidden/>
+              </w:rPr>
+              <w:fldChar w:fldCharType="begin"/>
+            </w:r>
+            <w:r>
+              <w:rPr>
+                <w:noProof/>
+                <w:webHidden/>
+              </w:rPr>
+              <w:instrText xml:space="preserve"> PAGEREF _Toc12043834 \h </w:instrText>
+            </w:r>
+            <w:r>
+              <w:rPr>
+                <w:noProof/>
+                <w:webHidden/>
+              </w:rPr>
+            </w:r>
+            <w:r>
+              <w:rPr>
+                <w:noProof/>
+                <w:webHidden/>
+              </w:rPr>
+              <w:fldChar w:fldCharType="separate"/>
+            </w:r>
+            <w:r>
+              <w:rPr>
+                <w:noProof/>
+                <w:webHidden/>
+              </w:rPr>
+              <w:t>10</w:t>
+            </w:r>
+            <w:r>
+              <w:rPr>
+                <w:noProof/>
+                <w:webHidden/>
+              </w:rPr>
+              <w:fldChar w:fldCharType="end"/>
+            </w:r>
+          </w:hyperlink>
+        </w:p>
+        <w:p>
+          <w:pPr>
+            <w:pStyle w:val="TDC1"/>
             <w:tabs>
               <w:tab w:val="left" w:pos="440"/>
               <w:tab w:val="right" w:leader="dot" w:pos="8494"/>
@@ -1111,13 +1463,13 @@
               <w:rFonts w:asciiTheme="minorHAnsi" w:eastAsiaTheme="minorEastAsia" w:hAnsiTheme="minorHAnsi"/>
               <w:noProof/>
               <w:sz w:val="22"/>
-              <w:lang w:val="es-ES" w:eastAsia="es-ES"/>
+              <w:lang w:eastAsia="es-CL"/>
             </w:rPr>
           </w:pPr>
-          <w:hyperlink w:anchor="_Toc12010366" w:history="1">
-            <w:r>
-              <w:rPr>
-                <w:rStyle w:val="Hyperlink"/>
+          <w:hyperlink w:anchor="_Toc12043835" w:history="1">
+            <w:r>
+              <w:rPr>
+                <w:rStyle w:val="Hipervnculo"/>
                 <w:noProof/>
               </w:rPr>
               <w:t>4</w:t>
@@ -1127,13 +1479,13 @@
                 <w:rFonts w:asciiTheme="minorHAnsi" w:eastAsiaTheme="minorEastAsia" w:hAnsiTheme="minorHAnsi"/>
                 <w:noProof/>
                 <w:sz w:val="22"/>
-                <w:lang w:val="es-ES" w:eastAsia="es-ES"/>
+                <w:lang w:eastAsia="es-CL"/>
               </w:rPr>
               <w:tab/>
             </w:r>
             <w:r>
               <w:rPr>
-                <w:rStyle w:val="Hyperlink"/>
+                <w:rStyle w:val="Hipervnculo"/>
                 <w:noProof/>
               </w:rPr>
               <w:t>ANÁLISIS DE RESULTADO</w:t>
@@ -1157,7 +1509,7 @@
                 <w:noProof/>
                 <w:webHidden/>
               </w:rPr>
-              <w:instrText xml:space="preserve"> PAGEREF _Toc12010366 \h </w:instrText>
+              <w:instrText xml:space="preserve"> PAGEREF _Toc12043835 \h </w:instrText>
             </w:r>
             <w:r>
               <w:rPr>
@@ -1177,7 +1529,7 @@
                 <w:noProof/>
                 <w:webHidden/>
               </w:rPr>
-              <w:t>5</w:t>
+              <w:t>11</w:t>
             </w:r>
             <w:r>
               <w:rPr>
@@ -1190,7 +1542,7 @@
         </w:p>
         <w:p>
           <w:pPr>
-            <w:pStyle w:val="TOC1"/>
+            <w:pStyle w:val="TDC1"/>
             <w:tabs>
               <w:tab w:val="left" w:pos="440"/>
               <w:tab w:val="right" w:leader="dot" w:pos="8494"/>
@@ -1199,13 +1551,13 @@
               <w:rFonts w:asciiTheme="minorHAnsi" w:eastAsiaTheme="minorEastAsia" w:hAnsiTheme="minorHAnsi"/>
               <w:noProof/>
               <w:sz w:val="22"/>
-              <w:lang w:val="es-ES" w:eastAsia="es-ES"/>
+              <w:lang w:eastAsia="es-CL"/>
             </w:rPr>
           </w:pPr>
-          <w:hyperlink w:anchor="_Toc12010367" w:history="1">
-            <w:r>
-              <w:rPr>
-                <w:rStyle w:val="Hyperlink"/>
+          <w:hyperlink w:anchor="_Toc12043836" w:history="1">
+            <w:r>
+              <w:rPr>
+                <w:rStyle w:val="Hipervnculo"/>
                 <w:noProof/>
               </w:rPr>
               <w:t>5</w:t>
@@ -1215,13 +1567,13 @@
                 <w:rFonts w:asciiTheme="minorHAnsi" w:eastAsiaTheme="minorEastAsia" w:hAnsiTheme="minorHAnsi"/>
                 <w:noProof/>
                 <w:sz w:val="22"/>
-                <w:lang w:val="es-ES" w:eastAsia="es-ES"/>
+                <w:lang w:eastAsia="es-CL"/>
               </w:rPr>
               <w:tab/>
             </w:r>
             <w:r>
               <w:rPr>
-                <w:rStyle w:val="Hyperlink"/>
+                <w:rStyle w:val="Hipervnculo"/>
                 <w:noProof/>
               </w:rPr>
               <w:t>CONCLUSIONES</w:t>
@@ -1245,7 +1597,7 @@
                 <w:noProof/>
                 <w:webHidden/>
               </w:rPr>
-              <w:instrText xml:space="preserve"> PAGEREF _Toc12010367 \h </w:instrText>
+              <w:instrText xml:space="preserve"> PAGEREF _Toc12043836 \h </w:instrText>
             </w:r>
             <w:r>
               <w:rPr>
@@ -1265,7 +1617,7 @@
                 <w:noProof/>
                 <w:webHidden/>
               </w:rPr>
-              <w:t>5</w:t>
+              <w:t>12</w:t>
             </w:r>
             <w:r>
               <w:rPr>
@@ -1278,7 +1630,7 @@
         </w:p>
         <w:p>
           <w:pPr>
-            <w:pStyle w:val="TOC1"/>
+            <w:pStyle w:val="TDC1"/>
             <w:tabs>
               <w:tab w:val="left" w:pos="440"/>
               <w:tab w:val="right" w:leader="dot" w:pos="8494"/>
@@ -1287,13 +1639,13 @@
               <w:rFonts w:asciiTheme="minorHAnsi" w:eastAsiaTheme="minorEastAsia" w:hAnsiTheme="minorHAnsi"/>
               <w:noProof/>
               <w:sz w:val="22"/>
-              <w:lang w:val="es-ES" w:eastAsia="es-ES"/>
+              <w:lang w:eastAsia="es-CL"/>
             </w:rPr>
           </w:pPr>
-          <w:hyperlink w:anchor="_Toc12010368" w:history="1">
-            <w:r>
-              <w:rPr>
-                <w:rStyle w:val="Hyperlink"/>
+          <w:hyperlink w:anchor="_Toc12043837" w:history="1">
+            <w:r>
+              <w:rPr>
+                <w:rStyle w:val="Hipervnculo"/>
                 <w:noProof/>
               </w:rPr>
               <w:t>6</w:t>
@@ -1303,13 +1655,13 @@
                 <w:rFonts w:asciiTheme="minorHAnsi" w:eastAsiaTheme="minorEastAsia" w:hAnsiTheme="minorHAnsi"/>
                 <w:noProof/>
                 <w:sz w:val="22"/>
-                <w:lang w:val="es-ES" w:eastAsia="es-ES"/>
+                <w:lang w:eastAsia="es-CL"/>
               </w:rPr>
               <w:tab/>
             </w:r>
             <w:r>
               <w:rPr>
-                <w:rStyle w:val="Hyperlink"/>
+                <w:rStyle w:val="Hipervnculo"/>
                 <w:noProof/>
               </w:rPr>
               <w:t>REFERENCIAS</w:t>
@@ -1333,7 +1685,7 @@
                 <w:noProof/>
                 <w:webHidden/>
               </w:rPr>
-              <w:instrText xml:space="preserve"> PAGEREF _Toc12010368 \h </w:instrText>
+              <w:instrText xml:space="preserve"> PAGEREF _Toc12043837 \h </w:instrText>
             </w:r>
             <w:r>
               <w:rPr>
@@ -1353,7 +1705,7 @@
                 <w:noProof/>
                 <w:webHidden/>
               </w:rPr>
-              <w:t>5</w:t>
+              <w:t>13</w:t>
             </w:r>
             <w:r>
               <w:rPr>
@@ -1379,7 +1731,7 @@
     </w:sdt>
     <w:p>
       <w:pPr>
-        <w:pStyle w:val="TableofFigures"/>
+        <w:pStyle w:val="Tabladeilustraciones"/>
         <w:tabs>
           <w:tab w:val="right" w:leader="dot" w:pos="8494"/>
         </w:tabs>
@@ -1395,6 +1747,18 @@
       </w:r>
     </w:p>
     <w:p>
+      <w:pPr>
+        <w:pStyle w:val="Tabladeilustraciones"/>
+        <w:tabs>
+          <w:tab w:val="right" w:leader="dot" w:pos="8494"/>
+        </w:tabs>
+        <w:rPr>
+          <w:rFonts w:asciiTheme="minorHAnsi" w:eastAsiaTheme="minorEastAsia" w:hAnsiTheme="minorHAnsi"/>
+          <w:noProof/>
+          <w:sz w:val="22"/>
+          <w:lang w:eastAsia="es-CL"/>
+        </w:rPr>
+      </w:pPr>
       <w:r>
         <w:fldChar w:fldCharType="begin"/>
       </w:r>
@@ -1404,15 +1768,704 @@
       <w:r>
         <w:fldChar w:fldCharType="separate"/>
       </w:r>
-      <w:r>
-        <w:rPr>
-          <w:b/>
-          <w:bCs/>
+      <w:hyperlink w:anchor="_Toc12043858" w:history="1">
+        <w:r>
+          <w:rPr>
+            <w:rStyle w:val="Hipervnculo"/>
+            <w:noProof/>
+          </w:rPr>
+          <w:t>Figura 1: Modulación AM en un 15%</w:t>
+        </w:r>
+        <w:r>
+          <w:rPr>
+            <w:noProof/>
+            <w:webHidden/>
+          </w:rPr>
+          <w:tab/>
+        </w:r>
+        <w:r>
+          <w:rPr>
+            <w:noProof/>
+            <w:webHidden/>
+          </w:rPr>
+          <w:fldChar w:fldCharType="begin"/>
+        </w:r>
+        <w:r>
+          <w:rPr>
+            <w:noProof/>
+            <w:webHidden/>
+          </w:rPr>
+          <w:instrText xml:space="preserve"> PAGEREF _Toc12043858 \h </w:instrText>
+        </w:r>
+        <w:r>
+          <w:rPr>
+            <w:noProof/>
+            <w:webHidden/>
+          </w:rPr>
+        </w:r>
+        <w:r>
+          <w:rPr>
+            <w:noProof/>
+            <w:webHidden/>
+          </w:rPr>
+          <w:fldChar w:fldCharType="separate"/>
+        </w:r>
+        <w:r>
+          <w:rPr>
+            <w:noProof/>
+            <w:webHidden/>
+          </w:rPr>
+          <w:t>6</w:t>
+        </w:r>
+        <w:r>
+          <w:rPr>
+            <w:noProof/>
+            <w:webHidden/>
+          </w:rPr>
+          <w:fldChar w:fldCharType="end"/>
+        </w:r>
+      </w:hyperlink>
+    </w:p>
+    <w:p>
+      <w:pPr>
+        <w:pStyle w:val="Tabladeilustraciones"/>
+        <w:tabs>
+          <w:tab w:val="right" w:leader="dot" w:pos="8494"/>
+        </w:tabs>
+        <w:rPr>
+          <w:rFonts w:asciiTheme="minorHAnsi" w:eastAsiaTheme="minorEastAsia" w:hAnsiTheme="minorHAnsi"/>
           <w:noProof/>
-          <w:lang w:val="es-ES"/>
-        </w:rPr>
-        <w:t>No se encuentran elementos de tabla de ilustraciones.</w:t>
-      </w:r>
+          <w:sz w:val="22"/>
+          <w:lang w:eastAsia="es-CL"/>
+        </w:rPr>
+      </w:pPr>
+      <w:hyperlink w:anchor="_Toc12043859" w:history="1">
+        <w:r>
+          <w:rPr>
+            <w:rStyle w:val="Hipervnculo"/>
+            <w:noProof/>
+          </w:rPr>
+          <w:t>Figura 2: Modulación AM en un 100%</w:t>
+        </w:r>
+        <w:r>
+          <w:rPr>
+            <w:noProof/>
+            <w:webHidden/>
+          </w:rPr>
+          <w:tab/>
+        </w:r>
+        <w:r>
+          <w:rPr>
+            <w:noProof/>
+            <w:webHidden/>
+          </w:rPr>
+          <w:fldChar w:fldCharType="begin"/>
+        </w:r>
+        <w:r>
+          <w:rPr>
+            <w:noProof/>
+            <w:webHidden/>
+          </w:rPr>
+          <w:instrText xml:space="preserve"> PAGEREF _Toc12043859 \h </w:instrText>
+        </w:r>
+        <w:r>
+          <w:rPr>
+            <w:noProof/>
+            <w:webHidden/>
+          </w:rPr>
+        </w:r>
+        <w:r>
+          <w:rPr>
+            <w:noProof/>
+            <w:webHidden/>
+          </w:rPr>
+          <w:fldChar w:fldCharType="separate"/>
+        </w:r>
+        <w:r>
+          <w:rPr>
+            <w:noProof/>
+            <w:webHidden/>
+          </w:rPr>
+          <w:t>7</w:t>
+        </w:r>
+        <w:r>
+          <w:rPr>
+            <w:noProof/>
+            <w:webHidden/>
+          </w:rPr>
+          <w:fldChar w:fldCharType="end"/>
+        </w:r>
+      </w:hyperlink>
+    </w:p>
+    <w:p>
+      <w:pPr>
+        <w:pStyle w:val="Tabladeilustraciones"/>
+        <w:tabs>
+          <w:tab w:val="right" w:leader="dot" w:pos="8494"/>
+        </w:tabs>
+        <w:rPr>
+          <w:rFonts w:asciiTheme="minorHAnsi" w:eastAsiaTheme="minorEastAsia" w:hAnsiTheme="minorHAnsi"/>
+          <w:noProof/>
+          <w:sz w:val="22"/>
+          <w:lang w:eastAsia="es-CL"/>
+        </w:rPr>
+      </w:pPr>
+      <w:hyperlink w:anchor="_Toc12043860" w:history="1">
+        <w:r>
+          <w:rPr>
+            <w:rStyle w:val="Hipervnculo"/>
+            <w:noProof/>
+          </w:rPr>
+          <w:t>Figura 3: Modulación AM en un 125%</w:t>
+        </w:r>
+        <w:r>
+          <w:rPr>
+            <w:noProof/>
+            <w:webHidden/>
+          </w:rPr>
+          <w:tab/>
+        </w:r>
+        <w:r>
+          <w:rPr>
+            <w:noProof/>
+            <w:webHidden/>
+          </w:rPr>
+          <w:fldChar w:fldCharType="begin"/>
+        </w:r>
+        <w:r>
+          <w:rPr>
+            <w:noProof/>
+            <w:webHidden/>
+          </w:rPr>
+          <w:instrText xml:space="preserve"> PAGEREF _Toc12043860 \h </w:instrText>
+        </w:r>
+        <w:r>
+          <w:rPr>
+            <w:noProof/>
+            <w:webHidden/>
+          </w:rPr>
+        </w:r>
+        <w:r>
+          <w:rPr>
+            <w:noProof/>
+            <w:webHidden/>
+          </w:rPr>
+          <w:fldChar w:fldCharType="separate"/>
+        </w:r>
+        <w:r>
+          <w:rPr>
+            <w:noProof/>
+            <w:webHidden/>
+          </w:rPr>
+          <w:t>7</w:t>
+        </w:r>
+        <w:r>
+          <w:rPr>
+            <w:noProof/>
+            <w:webHidden/>
+          </w:rPr>
+          <w:fldChar w:fldCharType="end"/>
+        </w:r>
+      </w:hyperlink>
+    </w:p>
+    <w:p>
+      <w:pPr>
+        <w:pStyle w:val="Tabladeilustraciones"/>
+        <w:tabs>
+          <w:tab w:val="right" w:leader="dot" w:pos="8494"/>
+        </w:tabs>
+        <w:rPr>
+          <w:rFonts w:asciiTheme="minorHAnsi" w:eastAsiaTheme="minorEastAsia" w:hAnsiTheme="minorHAnsi"/>
+          <w:noProof/>
+          <w:sz w:val="22"/>
+          <w:lang w:eastAsia="es-CL"/>
+        </w:rPr>
+      </w:pPr>
+      <w:hyperlink w:anchor="_Toc12043861" w:history="1">
+        <w:r>
+          <w:rPr>
+            <w:rStyle w:val="Hipervnculo"/>
+            <w:noProof/>
+          </w:rPr>
+          <w:t>Figura 4: Modulación FM en un 15%</w:t>
+        </w:r>
+        <w:r>
+          <w:rPr>
+            <w:noProof/>
+            <w:webHidden/>
+          </w:rPr>
+          <w:tab/>
+        </w:r>
+        <w:r>
+          <w:rPr>
+            <w:noProof/>
+            <w:webHidden/>
+          </w:rPr>
+          <w:fldChar w:fldCharType="begin"/>
+        </w:r>
+        <w:r>
+          <w:rPr>
+            <w:noProof/>
+            <w:webHidden/>
+          </w:rPr>
+          <w:instrText xml:space="preserve"> PAGEREF _Toc12043861 \h </w:instrText>
+        </w:r>
+        <w:r>
+          <w:rPr>
+            <w:noProof/>
+            <w:webHidden/>
+          </w:rPr>
+        </w:r>
+        <w:r>
+          <w:rPr>
+            <w:noProof/>
+            <w:webHidden/>
+          </w:rPr>
+          <w:fldChar w:fldCharType="separate"/>
+        </w:r>
+        <w:r>
+          <w:rPr>
+            <w:noProof/>
+            <w:webHidden/>
+          </w:rPr>
+          <w:t>8</w:t>
+        </w:r>
+        <w:r>
+          <w:rPr>
+            <w:noProof/>
+            <w:webHidden/>
+          </w:rPr>
+          <w:fldChar w:fldCharType="end"/>
+        </w:r>
+      </w:hyperlink>
+    </w:p>
+    <w:p>
+      <w:pPr>
+        <w:pStyle w:val="Tabladeilustraciones"/>
+        <w:tabs>
+          <w:tab w:val="right" w:leader="dot" w:pos="8494"/>
+        </w:tabs>
+        <w:rPr>
+          <w:rFonts w:asciiTheme="minorHAnsi" w:eastAsiaTheme="minorEastAsia" w:hAnsiTheme="minorHAnsi"/>
+          <w:noProof/>
+          <w:sz w:val="22"/>
+          <w:lang w:eastAsia="es-CL"/>
+        </w:rPr>
+      </w:pPr>
+      <w:hyperlink w:anchor="_Toc12043862" w:history="1">
+        <w:r>
+          <w:rPr>
+            <w:rStyle w:val="Hipervnculo"/>
+            <w:noProof/>
+          </w:rPr>
+          <w:t>Figura 5: Modulación FM en un 100%</w:t>
+        </w:r>
+        <w:r>
+          <w:rPr>
+            <w:noProof/>
+            <w:webHidden/>
+          </w:rPr>
+          <w:tab/>
+        </w:r>
+        <w:r>
+          <w:rPr>
+            <w:noProof/>
+            <w:webHidden/>
+          </w:rPr>
+          <w:fldChar w:fldCharType="begin"/>
+        </w:r>
+        <w:r>
+          <w:rPr>
+            <w:noProof/>
+            <w:webHidden/>
+          </w:rPr>
+          <w:instrText xml:space="preserve"> PAGEREF _Toc12043862 \h </w:instrText>
+        </w:r>
+        <w:r>
+          <w:rPr>
+            <w:noProof/>
+            <w:webHidden/>
+          </w:rPr>
+        </w:r>
+        <w:r>
+          <w:rPr>
+            <w:noProof/>
+            <w:webHidden/>
+          </w:rPr>
+          <w:fldChar w:fldCharType="separate"/>
+        </w:r>
+        <w:r>
+          <w:rPr>
+            <w:noProof/>
+            <w:webHidden/>
+          </w:rPr>
+          <w:t>8</w:t>
+        </w:r>
+        <w:r>
+          <w:rPr>
+            <w:noProof/>
+            <w:webHidden/>
+          </w:rPr>
+          <w:fldChar w:fldCharType="end"/>
+        </w:r>
+      </w:hyperlink>
+    </w:p>
+    <w:p>
+      <w:pPr>
+        <w:pStyle w:val="Tabladeilustraciones"/>
+        <w:tabs>
+          <w:tab w:val="right" w:leader="dot" w:pos="8494"/>
+        </w:tabs>
+        <w:rPr>
+          <w:rFonts w:asciiTheme="minorHAnsi" w:eastAsiaTheme="minorEastAsia" w:hAnsiTheme="minorHAnsi"/>
+          <w:noProof/>
+          <w:sz w:val="22"/>
+          <w:lang w:eastAsia="es-CL"/>
+        </w:rPr>
+      </w:pPr>
+      <w:hyperlink w:anchor="_Toc12043863" w:history="1">
+        <w:r>
+          <w:rPr>
+            <w:rStyle w:val="Hipervnculo"/>
+            <w:noProof/>
+          </w:rPr>
+          <w:t>Figura 6: Modulación FM en un 125%</w:t>
+        </w:r>
+        <w:r>
+          <w:rPr>
+            <w:noProof/>
+            <w:webHidden/>
+          </w:rPr>
+          <w:tab/>
+        </w:r>
+        <w:r>
+          <w:rPr>
+            <w:noProof/>
+            <w:webHidden/>
+          </w:rPr>
+          <w:fldChar w:fldCharType="begin"/>
+        </w:r>
+        <w:r>
+          <w:rPr>
+            <w:noProof/>
+            <w:webHidden/>
+          </w:rPr>
+          <w:instrText xml:space="preserve"> PAGEREF _Toc12043863 \h </w:instrText>
+        </w:r>
+        <w:r>
+          <w:rPr>
+            <w:noProof/>
+            <w:webHidden/>
+          </w:rPr>
+        </w:r>
+        <w:r>
+          <w:rPr>
+            <w:noProof/>
+            <w:webHidden/>
+          </w:rPr>
+          <w:fldChar w:fldCharType="separate"/>
+        </w:r>
+        <w:r>
+          <w:rPr>
+            <w:noProof/>
+            <w:webHidden/>
+          </w:rPr>
+          <w:t>9</w:t>
+        </w:r>
+        <w:r>
+          <w:rPr>
+            <w:noProof/>
+            <w:webHidden/>
+          </w:rPr>
+          <w:fldChar w:fldCharType="end"/>
+        </w:r>
+      </w:hyperlink>
+    </w:p>
+    <w:p>
+      <w:pPr>
+        <w:pStyle w:val="Tabladeilustraciones"/>
+        <w:tabs>
+          <w:tab w:val="right" w:leader="dot" w:pos="8494"/>
+        </w:tabs>
+        <w:rPr>
+          <w:rFonts w:asciiTheme="minorHAnsi" w:eastAsiaTheme="minorEastAsia" w:hAnsiTheme="minorHAnsi"/>
+          <w:noProof/>
+          <w:sz w:val="22"/>
+          <w:lang w:eastAsia="es-CL"/>
+        </w:rPr>
+      </w:pPr>
+      <w:hyperlink w:anchor="_Toc12043864" w:history="1">
+        <w:r>
+          <w:rPr>
+            <w:rStyle w:val="Hipervnculo"/>
+            <w:noProof/>
+          </w:rPr>
+          <w:t>Figura 7: Transformadas de señales moduladas.</w:t>
+        </w:r>
+        <w:r>
+          <w:rPr>
+            <w:noProof/>
+            <w:webHidden/>
+          </w:rPr>
+          <w:tab/>
+        </w:r>
+        <w:r>
+          <w:rPr>
+            <w:noProof/>
+            <w:webHidden/>
+          </w:rPr>
+          <w:fldChar w:fldCharType="begin"/>
+        </w:r>
+        <w:r>
+          <w:rPr>
+            <w:noProof/>
+            <w:webHidden/>
+          </w:rPr>
+          <w:instrText xml:space="preserve"> PAGEREF _Toc12043864 \h </w:instrText>
+        </w:r>
+        <w:r>
+          <w:rPr>
+            <w:noProof/>
+            <w:webHidden/>
+          </w:rPr>
+        </w:r>
+        <w:r>
+          <w:rPr>
+            <w:noProof/>
+            <w:webHidden/>
+          </w:rPr>
+          <w:fldChar w:fldCharType="separate"/>
+        </w:r>
+        <w:r>
+          <w:rPr>
+            <w:noProof/>
+            <w:webHidden/>
+          </w:rPr>
+          <w:t>9</w:t>
+        </w:r>
+        <w:r>
+          <w:rPr>
+            <w:noProof/>
+            <w:webHidden/>
+          </w:rPr>
+          <w:fldChar w:fldCharType="end"/>
+        </w:r>
+      </w:hyperlink>
+    </w:p>
+    <w:p>
+      <w:pPr>
+        <w:pStyle w:val="Tabladeilustraciones"/>
+        <w:tabs>
+          <w:tab w:val="right" w:leader="dot" w:pos="8494"/>
+        </w:tabs>
+        <w:rPr>
+          <w:rFonts w:asciiTheme="minorHAnsi" w:eastAsiaTheme="minorEastAsia" w:hAnsiTheme="minorHAnsi"/>
+          <w:noProof/>
+          <w:sz w:val="22"/>
+          <w:lang w:eastAsia="es-CL"/>
+        </w:rPr>
+      </w:pPr>
+      <w:hyperlink w:anchor="_Toc12043865" w:history="1">
+        <w:r>
+          <w:rPr>
+            <w:rStyle w:val="Hipervnculo"/>
+            <w:noProof/>
+          </w:rPr>
+          <w:t>Figura 8: Señal Demodulada 100%</w:t>
+        </w:r>
+        <w:r>
+          <w:rPr>
+            <w:noProof/>
+            <w:webHidden/>
+          </w:rPr>
+          <w:tab/>
+        </w:r>
+        <w:r>
+          <w:rPr>
+            <w:noProof/>
+            <w:webHidden/>
+          </w:rPr>
+          <w:fldChar w:fldCharType="begin"/>
+        </w:r>
+        <w:r>
+          <w:rPr>
+            <w:noProof/>
+            <w:webHidden/>
+          </w:rPr>
+          <w:instrText xml:space="preserve"> PAGEREF _Toc12043865 \h </w:instrText>
+        </w:r>
+        <w:r>
+          <w:rPr>
+            <w:noProof/>
+            <w:webHidden/>
+          </w:rPr>
+        </w:r>
+        <w:r>
+          <w:rPr>
+            <w:noProof/>
+            <w:webHidden/>
+          </w:rPr>
+          <w:fldChar w:fldCharType="separate"/>
+        </w:r>
+        <w:r>
+          <w:rPr>
+            <w:noProof/>
+            <w:webHidden/>
+          </w:rPr>
+          <w:t>10</w:t>
+        </w:r>
+        <w:r>
+          <w:rPr>
+            <w:noProof/>
+            <w:webHidden/>
+          </w:rPr>
+          <w:fldChar w:fldCharType="end"/>
+        </w:r>
+      </w:hyperlink>
+    </w:p>
+    <w:p>
+      <w:pPr>
+        <w:pStyle w:val="Tabladeilustraciones"/>
+        <w:tabs>
+          <w:tab w:val="right" w:leader="dot" w:pos="8494"/>
+        </w:tabs>
+        <w:rPr>
+          <w:rFonts w:asciiTheme="minorHAnsi" w:eastAsiaTheme="minorEastAsia" w:hAnsiTheme="minorHAnsi"/>
+          <w:noProof/>
+          <w:sz w:val="22"/>
+          <w:lang w:eastAsia="es-CL"/>
+        </w:rPr>
+      </w:pPr>
+      <w:hyperlink w:anchor="_Toc12043866" w:history="1">
+        <w:r>
+          <w:rPr>
+            <w:rStyle w:val="Hipervnculo"/>
+            <w:noProof/>
+          </w:rPr>
+          <w:t>Figura 9: Señal Demodulada 15%</w:t>
+        </w:r>
+        <w:r>
+          <w:rPr>
+            <w:noProof/>
+            <w:webHidden/>
+          </w:rPr>
+          <w:tab/>
+        </w:r>
+        <w:r>
+          <w:rPr>
+            <w:noProof/>
+            <w:webHidden/>
+          </w:rPr>
+          <w:fldChar w:fldCharType="begin"/>
+        </w:r>
+        <w:r>
+          <w:rPr>
+            <w:noProof/>
+            <w:webHidden/>
+          </w:rPr>
+          <w:instrText xml:space="preserve"> PAGEREF _Toc12043866 \h </w:instrText>
+        </w:r>
+        <w:r>
+          <w:rPr>
+            <w:noProof/>
+            <w:webHidden/>
+          </w:rPr>
+        </w:r>
+        <w:r>
+          <w:rPr>
+            <w:noProof/>
+            <w:webHidden/>
+          </w:rPr>
+          <w:fldChar w:fldCharType="separate"/>
+        </w:r>
+        <w:r>
+          <w:rPr>
+            <w:noProof/>
+            <w:webHidden/>
+          </w:rPr>
+          <w:t>11</w:t>
+        </w:r>
+        <w:r>
+          <w:rPr>
+            <w:noProof/>
+            <w:webHidden/>
+          </w:rPr>
+          <w:fldChar w:fldCharType="end"/>
+        </w:r>
+      </w:hyperlink>
+    </w:p>
+    <w:p>
+      <w:pPr>
+        <w:pStyle w:val="Tabladeilustraciones"/>
+        <w:tabs>
+          <w:tab w:val="right" w:leader="dot" w:pos="8494"/>
+        </w:tabs>
+        <w:rPr>
+          <w:rFonts w:asciiTheme="minorHAnsi" w:eastAsiaTheme="minorEastAsia" w:hAnsiTheme="minorHAnsi"/>
+          <w:noProof/>
+          <w:sz w:val="22"/>
+          <w:lang w:eastAsia="es-CL"/>
+        </w:rPr>
+      </w:pPr>
+      <w:hyperlink w:anchor="_Toc12043867" w:history="1">
+        <w:r>
+          <w:rPr>
+            <w:rStyle w:val="Hipervnculo"/>
+            <w:noProof/>
+          </w:rPr>
+          <w:t>Figura 10: Señal Demodulada 125%</w:t>
+        </w:r>
+        <w:r>
+          <w:rPr>
+            <w:noProof/>
+            <w:webHidden/>
+          </w:rPr>
+          <w:tab/>
+        </w:r>
+        <w:r>
+          <w:rPr>
+            <w:noProof/>
+            <w:webHidden/>
+          </w:rPr>
+          <w:fldChar w:fldCharType="begin"/>
+        </w:r>
+        <w:r>
+          <w:rPr>
+            <w:noProof/>
+            <w:webHidden/>
+          </w:rPr>
+          <w:instrText xml:space="preserve"> PAGEREF _Toc12043867 \h </w:instrText>
+        </w:r>
+        <w:r>
+          <w:rPr>
+            <w:noProof/>
+            <w:webHidden/>
+          </w:rPr>
+        </w:r>
+        <w:r>
+          <w:rPr>
+            <w:noProof/>
+            <w:webHidden/>
+          </w:rPr>
+          <w:fldChar w:fldCharType="separate"/>
+        </w:r>
+        <w:r>
+          <w:rPr>
+            <w:noProof/>
+            <w:webHidden/>
+          </w:rPr>
+          <w:t>11</w:t>
+        </w:r>
+        <w:r>
+          <w:rPr>
+            <w:noProof/>
+            <w:webHidden/>
+          </w:rPr>
+          <w:fldChar w:fldCharType="end"/>
+        </w:r>
+      </w:hyperlink>
+    </w:p>
+    <w:p>
       <w:r>
         <w:fldChar w:fldCharType="end"/>
       </w:r>
@@ -1427,93 +2480,92 @@
     <w:p/>
     <w:p/>
     <w:p/>
-    <w:p/>
-    <w:p>
-      <w:pPr>
-        <w:pStyle w:val="Heading1"/>
-      </w:pPr>
-      <w:bookmarkStart w:id="0" w:name="_Toc12010359"/>
+    <w:p>
+      <w:pPr>
+        <w:pStyle w:val="Ttulo1"/>
+      </w:pPr>
+      <w:bookmarkStart w:id="0" w:name="_Toc12043824"/>
+      <w:r>
+        <w:t>INTRODUCCIÓN</w:t>
+      </w:r>
+      <w:bookmarkEnd w:id="0"/>
+    </w:p>
+    <w:p>
+      <w:r>
+        <w:t xml:space="preserve">Al igual que en experiencias anteriores se trabajará con un audio el cual será trabajado mediante el lenguaje de programación Python. En la experiencia presente se tocarán los temas de modulación y demodulación tanto AM como FM, dichos conceptos serán aclarados en el apartado de marco teórico para poder entender el procedimiento a seguir en la experiencia. Primero que nada, el objetivo es reforzar los conceptos de modulación y demodulación AM y FM aplicándolos de manera practica a un audio entregado mediante la plataforma virtual. </w:t>
+      </w:r>
+      <w:r>
+        <w:t>Al tener el objetivo general definido se puede desprender en ciertos objetivos específicos para poder alcanzar el general, los cuales comprenden que a</w:t>
+      </w:r>
+      <w:r>
+        <w:t>l tener que modular es necesario también entender y aplicar el concepto de señal portadora</w:t>
+      </w:r>
+      <w:r>
+        <w:t xml:space="preserve">, también se necesitará aplicar la modulación a ciertos porcentajes de modulación los cuales son 15%, 100% y 125% donde la aplicación de estos cambiará según el tipo de modulación AM o FM. </w:t>
+      </w:r>
+      <w:r>
+        <w:t>Finalmente,</w:t>
+      </w:r>
+      <w:r>
+        <w:t xml:space="preserve"> lo anterior debe ser implementado en Python usando las librerías necesarias para realizar las tareas, tales como </w:t>
+      </w:r>
+      <w:proofErr w:type="spellStart"/>
+      <w:r>
+        <w:t>scipy</w:t>
+      </w:r>
+      <w:proofErr w:type="spellEnd"/>
+      <w:r>
+        <w:t xml:space="preserve"> y </w:t>
+      </w:r>
+      <w:proofErr w:type="spellStart"/>
+      <w:r>
+        <w:t>numpy</w:t>
+      </w:r>
+      <w:proofErr w:type="spellEnd"/>
+      <w:r>
+        <w:t>.</w:t>
+      </w:r>
+    </w:p>
+    <w:p>
+      <w:r>
+        <w:t>Finalmente, en el presente informe se mostrará un marco teórico para dejar claro ciertos conceptos utilizados y mejorar la comprensión de la experiencia, luego se mostrarán los resultados obtenidos de la implementación hecha para posteriormente analizar dichos resultados, finalmente se harán las conclusiones sobre la experiencia.</w:t>
+      </w:r>
+    </w:p>
+    <w:p>
+      <w:pPr>
+        <w:pStyle w:val="Ttulo1"/>
+      </w:pPr>
+      <w:bookmarkStart w:id="1" w:name="_Toc12043825"/>
       <w:r>
         <w:lastRenderedPageBreak/>
-        <w:t>INTRODUCCIÓN</w:t>
-      </w:r>
-      <w:bookmarkEnd w:id="0"/>
-    </w:p>
-    <w:p>
-      <w:r>
-        <w:t xml:space="preserve">Al igual que en experiencias anteriores se trabajará con un audio el cual será trabajado mediante el lenguaje de programación Python. En la experiencia presente se tocarán los temas de modulación y demodulación tanto AM como FM, dichos conceptos serán aclarados en el apartado de marco teórico para poder entender el procedimiento a seguir en la experiencia. Primero que nada, el objetivo es reforzar los conceptos de modulación y demodulación AM y FM aplicándolos de manera practica a un audio entregado mediante la plataforma virtual. </w:t>
-      </w:r>
-      <w:r>
-        <w:t>Al tener el objetivo general definido se puede desprender en ciertos objetivos específicos para poder alcanzar el general, los cuales comprenden que a</w:t>
-      </w:r>
-      <w:r>
-        <w:t>l tener que modular es necesario también entender y aplicar el concepto de señal portadora</w:t>
-      </w:r>
-      <w:r>
-        <w:t xml:space="preserve">, también se necesitará aplicar la modulación a ciertos porcentajes de modulación los cuales son 15%, 100% y 125% donde la aplicación de estos cambiará según el tipo de modulación AM o FM. </w:t>
-      </w:r>
-      <w:r>
-        <w:t>Finalmente,</w:t>
-      </w:r>
-      <w:r>
-        <w:t xml:space="preserve"> lo anterior debe ser implementado en Python usando las librerías necesarias para realizar las tareas, tales como </w:t>
-      </w:r>
-      <w:proofErr w:type="spellStart"/>
-      <w:r>
-        <w:t>scipy</w:t>
-      </w:r>
-      <w:proofErr w:type="spellEnd"/>
-      <w:r>
-        <w:t xml:space="preserve"> y </w:t>
-      </w:r>
-      <w:proofErr w:type="spellStart"/>
-      <w:r>
-        <w:t>numpy</w:t>
-      </w:r>
-      <w:proofErr w:type="spellEnd"/>
+        <w:t>MARCO TEÓRICO</w:t>
+      </w:r>
+      <w:bookmarkEnd w:id="1"/>
+    </w:p>
+    <w:p>
+      <w:pPr>
+        <w:rPr>
+          <w:u w:val="single"/>
+        </w:rPr>
+      </w:pPr>
+    </w:p>
+    <w:p>
+      <w:pPr>
+        <w:pStyle w:val="Ttulo2"/>
+      </w:pPr>
+      <w:bookmarkStart w:id="2" w:name="_Toc12043826"/>
+      <w:r>
+        <w:t>MODULACIÓN AM</w:t>
+      </w:r>
+      <w:bookmarkEnd w:id="2"/>
+    </w:p>
+    <w:p>
+      <w:r>
+        <w:t>El proceso de modulación puede definirse de varias formas, una de ellas es la variación de parámetros de una señal designada como portadora, de acuerdo a las variaciones de una señal de información moduladora</w:t>
+      </w:r>
       <w:r>
         <w:t>.</w:t>
       </w:r>
-    </w:p>
-    <w:p>
-      <w:r>
-        <w:t>Finalmente, en el presente informe se mostrará un marco teórico para dejar claro ciertos conceptos utilizados y mejorar la comprensión de la experiencia, luego se mostrarán los resultados obtenidos de la implementación hecha para posteriormente analizar dichos resultados, finalmente se harán las conclusiones sobre la experiencia.</w:t>
-      </w:r>
-    </w:p>
-    <w:p>
-      <w:pPr>
-        <w:pStyle w:val="Heading1"/>
-      </w:pPr>
-      <w:bookmarkStart w:id="1" w:name="_Toc12010360"/>
-      <w:r>
-        <w:t>MARCO TEÓRICO</w:t>
-      </w:r>
-      <w:bookmarkEnd w:id="1"/>
-    </w:p>
-    <w:p>
-      <w:pPr>
-        <w:rPr>
-          <w:u w:val="single"/>
-        </w:rPr>
-      </w:pPr>
-    </w:p>
-    <w:p>
-      <w:pPr>
-        <w:pStyle w:val="Heading2"/>
-      </w:pPr>
-      <w:bookmarkStart w:id="2" w:name="_Toc12010361"/>
-      <w:r>
-        <w:t>MODULACIÓN AM</w:t>
-      </w:r>
-      <w:bookmarkEnd w:id="2"/>
-    </w:p>
-    <w:p>
-      <w:r>
-        <w:t>El proceso de modulación puede definirse de varias formas, una de ellas es la variación de parámetros de una señal designada como portadora, de acuerdo a las variaciones de una señal de información moduladora</w:t>
-      </w:r>
-      <w:r>
-        <w:t>.</w:t>
-      </w:r>
       <w:r>
         <w:t xml:space="preserve"> En la modulación de amplitud (AM) la amplitud de la señal portadora varía según la señal de </w:t>
       </w:r>
@@ -1533,7 +2585,7 @@
           <w:noProof/>
         </w:rPr>
         <w:drawing>
-          <wp:inline distT="0" distB="0" distL="0" distR="0" wp14:anchorId="779B572F" wp14:editId="1D6C999E">
+          <wp:inline distT="0" distB="0" distL="0" distR="0" wp14:anchorId="414A73D2" wp14:editId="604A1CDF">
             <wp:extent cx="2232660" cy="371213"/>
             <wp:effectExtent l="0" t="0" r="0" b="0"/>
             <wp:docPr id="9" name="Picture 9"/>
@@ -1571,11 +2623,10 @@
     </w:p>
     <w:p>
       <w:pPr>
-        <w:pStyle w:val="Heading2"/>
-      </w:pPr>
-      <w:bookmarkStart w:id="3" w:name="_Toc12010362"/>
-      <w:r>
-        <w:lastRenderedPageBreak/>
+        <w:pStyle w:val="Ttulo2"/>
+      </w:pPr>
+      <w:bookmarkStart w:id="3" w:name="_Toc12043827"/>
+      <w:r>
         <w:t>MODULACI</w:t>
       </w:r>
       <w:r>
@@ -1671,7 +2722,7 @@
           <w:noProof/>
         </w:rPr>
         <w:drawing>
-          <wp:inline distT="0" distB="0" distL="0" distR="0" wp14:anchorId="367A1289" wp14:editId="0425E518">
+          <wp:inline distT="0" distB="0" distL="0" distR="0" wp14:anchorId="16429232" wp14:editId="12EF5352">
             <wp:extent cx="2523871" cy="487680"/>
             <wp:effectExtent l="0" t="0" r="0" b="7620"/>
             <wp:docPr id="10" name="Picture 10"/>
@@ -1709,9 +2760,9 @@
     </w:p>
     <w:p>
       <w:pPr>
-        <w:pStyle w:val="Heading2"/>
-      </w:pPr>
-      <w:bookmarkStart w:id="4" w:name="_Toc12010363"/>
+        <w:pStyle w:val="Ttulo2"/>
+      </w:pPr>
+      <w:bookmarkStart w:id="4" w:name="_Toc12043828"/>
       <w:r>
         <w:t>ANCHO DE BANDA</w:t>
       </w:r>
@@ -1724,9 +2775,9 @@
     </w:p>
     <w:p>
       <w:pPr>
-        <w:pStyle w:val="Heading2"/>
-      </w:pPr>
-      <w:bookmarkStart w:id="5" w:name="_Toc12010364"/>
+        <w:pStyle w:val="Ttulo2"/>
+      </w:pPr>
+      <w:bookmarkStart w:id="5" w:name="_Toc12043829"/>
       <w:r>
         <w:t>DEMODULACIÓN</w:t>
       </w:r>
@@ -1742,9 +2793,9 @@
     </w:p>
     <w:p>
       <w:pPr>
-        <w:pStyle w:val="Heading1"/>
-      </w:pPr>
-      <w:bookmarkStart w:id="6" w:name="_Toc12010365"/>
+        <w:pStyle w:val="Ttulo1"/>
+      </w:pPr>
+      <w:bookmarkStart w:id="6" w:name="_Toc12043830"/>
       <w:r>
         <w:t>DESARROLLO DE LA EXPERIENCIA</w:t>
       </w:r>
@@ -1752,16 +2803,22 @@
     </w:p>
     <w:p>
       <w:r>
-        <w:t>Una vez implementado el programa con todas las funcionalidades pedidas se obtuvieron resultados satisfactorios respecto a la experiencia y su contexto. Se pudo modular la señal en relación a la amplitud (AM) y la frecuencia (FM) con los diferentes porcentajes de modulación, donde los resultados fueron graficados obteniendo lo siguiente:</w:t>
-      </w:r>
-    </w:p>
-    <w:p>
-      <w:pPr>
-        <w:pStyle w:val="Heading2"/>
-      </w:pPr>
+        <w:t xml:space="preserve">Una vez implementado el programa con todas las funcionalidades pedidas se obtuvieron resultados satisfactorios respecto a la experiencia y su contexto. Se pudo modular la señal </w:t>
+      </w:r>
+      <w:r>
+        <w:lastRenderedPageBreak/>
+        <w:t>en relación a la amplitud (AM) y la frecuencia (FM) con los diferentes porcentajes de modulación, donde los resultados fueron graficados obteniendo lo siguiente:</w:t>
+      </w:r>
+    </w:p>
+    <w:p>
+      <w:pPr>
+        <w:pStyle w:val="Ttulo2"/>
+      </w:pPr>
+      <w:bookmarkStart w:id="7" w:name="_Toc12043831"/>
       <w:r>
         <w:t>Modulación AM:</w:t>
       </w:r>
+      <w:bookmarkEnd w:id="7"/>
     </w:p>
     <w:p>
       <w:r>
@@ -1779,7 +2836,7 @@
     </w:p>
     <w:p>
       <w:pPr>
-        <w:pStyle w:val="ListParagraph"/>
+        <w:pStyle w:val="Prrafodelista"/>
         <w:numPr>
           <w:ilvl w:val="0"/>
           <w:numId w:val="6"/>
@@ -1787,7 +2844,6 @@
         <w:jc w:val="left"/>
       </w:pPr>
       <w:r>
-        <w:lastRenderedPageBreak/>
         <w:t xml:space="preserve">Modulación AM 15%: </w:t>
       </w:r>
     </w:p>
@@ -1807,7 +2863,7 @@
           <w:noProof/>
         </w:rPr>
         <w:drawing>
-          <wp:inline distT="0" distB="0" distL="0" distR="0">
+          <wp:inline distT="0" distB="0" distL="0" distR="0" wp14:anchorId="025C2B63" wp14:editId="24F92A17">
             <wp:extent cx="3813048" cy="2862072"/>
             <wp:effectExtent l="0" t="0" r="0" b="0"/>
             <wp:docPr id="1" name="Imagen 1"/>
@@ -1851,9 +2907,10 @@
     </w:p>
     <w:p>
       <w:pPr>
-        <w:pStyle w:val="Caption"/>
+        <w:pStyle w:val="Descripcin"/>
         <w:jc w:val="center"/>
       </w:pPr>
+      <w:bookmarkStart w:id="8" w:name="_Toc12043858"/>
       <w:r>
         <w:t xml:space="preserve">Figura </w:t>
       </w:r>
@@ -1878,10 +2935,11 @@
       <w:r>
         <w:t>: Modulación AM en un 15%</w:t>
       </w:r>
-    </w:p>
-    <w:p>
-      <w:pPr>
-        <w:pStyle w:val="ListParagraph"/>
+      <w:bookmarkEnd w:id="8"/>
+    </w:p>
+    <w:p>
+      <w:pPr>
+        <w:pStyle w:val="Prrafodelista"/>
         <w:numPr>
           <w:ilvl w:val="0"/>
           <w:numId w:val="6"/>
@@ -1901,8 +2959,9 @@
         <w:rPr>
           <w:noProof/>
         </w:rPr>
+        <w:lastRenderedPageBreak/>
         <w:drawing>
-          <wp:inline distT="0" distB="0" distL="0" distR="0">
+          <wp:inline distT="0" distB="0" distL="0" distR="0" wp14:anchorId="05D085E2" wp14:editId="2BACEB32">
             <wp:extent cx="3813048" cy="2862072"/>
             <wp:effectExtent l="0" t="0" r="0" b="0"/>
             <wp:docPr id="2" name="Imagen 2"/>
@@ -1946,9 +3005,10 @@
     </w:p>
     <w:p>
       <w:pPr>
-        <w:pStyle w:val="Caption"/>
+        <w:pStyle w:val="Descripcin"/>
         <w:jc w:val="center"/>
       </w:pPr>
+      <w:bookmarkStart w:id="9" w:name="_Toc12043859"/>
       <w:r>
         <w:t xml:space="preserve">Figura </w:t>
       </w:r>
@@ -1973,10 +3033,11 @@
       <w:r>
         <w:t>: Modulación AM en un 100%</w:t>
       </w:r>
-    </w:p>
-    <w:p>
-      <w:pPr>
-        <w:pStyle w:val="ListParagraph"/>
+      <w:bookmarkEnd w:id="9"/>
+    </w:p>
+    <w:p>
+      <w:pPr>
+        <w:pStyle w:val="Prrafodelista"/>
         <w:numPr>
           <w:ilvl w:val="0"/>
           <w:numId w:val="6"/>
@@ -1996,9 +3057,8 @@
         <w:rPr>
           <w:noProof/>
         </w:rPr>
-        <w:lastRenderedPageBreak/>
         <w:drawing>
-          <wp:inline distT="0" distB="0" distL="0" distR="0">
+          <wp:inline distT="0" distB="0" distL="0" distR="0" wp14:anchorId="23C7AA91" wp14:editId="3DE74881">
             <wp:extent cx="3803904" cy="2852928"/>
             <wp:effectExtent l="0" t="0" r="6350" b="5080"/>
             <wp:docPr id="3" name="Imagen 3"/>
@@ -2042,9 +3102,10 @@
     </w:p>
     <w:p>
       <w:pPr>
-        <w:pStyle w:val="Caption"/>
+        <w:pStyle w:val="Descripcin"/>
         <w:jc w:val="center"/>
       </w:pPr>
+      <w:bookmarkStart w:id="10" w:name="_Toc12043860"/>
       <w:r>
         <w:t xml:space="preserve">Figura </w:t>
       </w:r>
@@ -2075,17 +3136,20 @@
       <w:r>
         <w:t>%</w:t>
       </w:r>
-    </w:p>
-    <w:p>
-      <w:pPr>
-        <w:pStyle w:val="Heading2"/>
-      </w:pPr>
+      <w:bookmarkEnd w:id="10"/>
+    </w:p>
+    <w:p>
+      <w:pPr>
+        <w:pStyle w:val="Ttulo2"/>
+      </w:pPr>
+      <w:bookmarkStart w:id="11" w:name="_Toc12043832"/>
       <w:r>
         <w:t>Modulación FM</w:t>
       </w:r>
       <w:r>
         <w:t>:</w:t>
       </w:r>
+      <w:bookmarkEnd w:id="11"/>
     </w:p>
     <w:p>
       <w:pPr>
@@ -2116,7 +3180,7 @@
     </w:p>
     <w:p>
       <w:pPr>
-        <w:pStyle w:val="ListParagraph"/>
+        <w:pStyle w:val="Prrafodelista"/>
         <w:numPr>
           <w:ilvl w:val="0"/>
           <w:numId w:val="6"/>
@@ -2136,8 +3200,9 @@
         <w:rPr>
           <w:noProof/>
         </w:rPr>
+        <w:lastRenderedPageBreak/>
         <w:drawing>
-          <wp:inline distT="0" distB="0" distL="0" distR="0">
+          <wp:inline distT="0" distB="0" distL="0" distR="0" wp14:anchorId="6CD54FCE" wp14:editId="4E6394F6">
             <wp:extent cx="3813048" cy="2862072"/>
             <wp:effectExtent l="0" t="0" r="0" b="0"/>
             <wp:docPr id="4" name="Imagen 4"/>
@@ -2181,9 +3246,10 @@
     </w:p>
     <w:p>
       <w:pPr>
-        <w:pStyle w:val="Caption"/>
+        <w:pStyle w:val="Descripcin"/>
         <w:jc w:val="center"/>
       </w:pPr>
+      <w:bookmarkStart w:id="12" w:name="_Toc12043861"/>
       <w:r>
         <w:t xml:space="preserve">Figura </w:t>
       </w:r>
@@ -2220,16 +3286,17 @@
       <w:r>
         <w:t>%</w:t>
       </w:r>
-    </w:p>
-    <w:p>
-      <w:pPr>
-        <w:pStyle w:val="ListParagraph"/>
+      <w:bookmarkEnd w:id="12"/>
+    </w:p>
+    <w:p>
+      <w:pPr>
+        <w:pStyle w:val="Prrafodelista"/>
         <w:jc w:val="left"/>
       </w:pPr>
     </w:p>
     <w:p>
       <w:pPr>
-        <w:pStyle w:val="ListParagraph"/>
+        <w:pStyle w:val="Prrafodelista"/>
         <w:numPr>
           <w:ilvl w:val="0"/>
           <w:numId w:val="6"/>
@@ -2237,7 +3304,6 @@
         <w:jc w:val="left"/>
       </w:pPr>
       <w:r>
-        <w:lastRenderedPageBreak/>
         <w:t xml:space="preserve">Modulación FM 100%: </w:t>
       </w:r>
     </w:p>
@@ -2251,7 +3317,7 @@
           <w:noProof/>
         </w:rPr>
         <w:drawing>
-          <wp:inline distT="0" distB="0" distL="0" distR="0">
+          <wp:inline distT="0" distB="0" distL="0" distR="0" wp14:anchorId="5D567669" wp14:editId="59097A34">
             <wp:extent cx="3813048" cy="2862072"/>
             <wp:effectExtent l="0" t="0" r="0" b="0"/>
             <wp:docPr id="5" name="Imagen 5"/>
@@ -2295,9 +3361,10 @@
     </w:p>
     <w:p>
       <w:pPr>
-        <w:pStyle w:val="Caption"/>
+        <w:pStyle w:val="Descripcin"/>
         <w:jc w:val="center"/>
       </w:pPr>
+      <w:bookmarkStart w:id="13" w:name="_Toc12043862"/>
       <w:r>
         <w:t xml:space="preserve">Figura </w:t>
       </w:r>
@@ -2322,10 +3389,11 @@
       <w:r>
         <w:t>: Modulación FM en un 100%</w:t>
       </w:r>
-    </w:p>
-    <w:p>
-      <w:pPr>
-        <w:pStyle w:val="ListParagraph"/>
+      <w:bookmarkEnd w:id="13"/>
+    </w:p>
+    <w:p>
+      <w:pPr>
+        <w:pStyle w:val="Prrafodelista"/>
         <w:numPr>
           <w:ilvl w:val="0"/>
           <w:numId w:val="6"/>
@@ -2346,8 +3414,9 @@
         <w:rPr>
           <w:noProof/>
         </w:rPr>
+        <w:lastRenderedPageBreak/>
         <w:drawing>
-          <wp:inline distT="0" distB="0" distL="0" distR="0">
+          <wp:inline distT="0" distB="0" distL="0" distR="0" wp14:anchorId="5BA1F17C" wp14:editId="6EB9FEA8">
             <wp:extent cx="3813048" cy="2852928"/>
             <wp:effectExtent l="0" t="0" r="0" b="5080"/>
             <wp:docPr id="6" name="Imagen 6"/>
@@ -2391,9 +3460,10 @@
     </w:p>
     <w:p>
       <w:pPr>
-        <w:pStyle w:val="Caption"/>
+        <w:pStyle w:val="Descripcin"/>
         <w:jc w:val="center"/>
       </w:pPr>
+      <w:bookmarkStart w:id="14" w:name="_Toc12043863"/>
       <w:r>
         <w:t xml:space="preserve">Figura </w:t>
       </w:r>
@@ -2424,18 +3494,20 @@
       <w:r>
         <w:t>%</w:t>
       </w:r>
+      <w:bookmarkEnd w:id="14"/>
     </w:p>
     <w:p/>
     <w:p>
       <w:pPr>
-        <w:pStyle w:val="Heading2"/>
-      </w:pPr>
-      <w:bookmarkStart w:id="7" w:name="_Hlk12019089"/>
-      <w:r>
-        <w:lastRenderedPageBreak/>
+        <w:pStyle w:val="Ttulo2"/>
+      </w:pPr>
+      <w:bookmarkStart w:id="15" w:name="_Hlk12019089"/>
+      <w:bookmarkStart w:id="16" w:name="_Toc12043833"/>
+      <w:r>
         <w:t>Transformada de Fourier:</w:t>
       </w:r>
-      <w:bookmarkEnd w:id="7"/>
+      <w:bookmarkEnd w:id="15"/>
+      <w:bookmarkEnd w:id="16"/>
     </w:p>
     <w:p>
       <w:r>
@@ -2452,7 +3524,7 @@
           <w:noProof/>
         </w:rPr>
         <w:drawing>
-          <wp:inline distT="0" distB="0" distL="0" distR="0" wp14:anchorId="5B4303C4" wp14:editId="34F46506">
+          <wp:inline distT="0" distB="0" distL="0" distR="0" wp14:anchorId="706B6059" wp14:editId="625C3722">
             <wp:extent cx="3813048" cy="2862072"/>
             <wp:effectExtent l="0" t="0" r="0" b="0"/>
             <wp:docPr id="8" name="Imagen 8"/>
@@ -2496,9 +3568,10 @@
     </w:p>
     <w:p>
       <w:pPr>
-        <w:pStyle w:val="Caption"/>
+        <w:pStyle w:val="Descripcin"/>
         <w:jc w:val="center"/>
       </w:pPr>
+      <w:bookmarkStart w:id="17" w:name="_Toc12043864"/>
       <w:r>
         <w:t xml:space="preserve">Figura </w:t>
       </w:r>
@@ -2532,6 +3605,7 @@
         </w:rPr>
         <w:t>.</w:t>
       </w:r>
+      <w:bookmarkEnd w:id="17"/>
     </w:p>
     <w:p>
       <w:r>
@@ -2545,25 +3619,20 @@
     </w:p>
     <w:p>
       <w:r>
+        <w:lastRenderedPageBreak/>
         <w:t>Ancho de banda FM: 12287.831931393868</w:t>
       </w:r>
     </w:p>
     <w:p/>
-    <w:p/>
-    <w:p/>
-    <w:p/>
-    <w:p/>
-    <w:p/>
-    <w:p/>
-    <w:p/>
-    <w:p>
-      <w:pPr>
-        <w:pStyle w:val="Heading2"/>
-      </w:pPr>
-      <w:r>
-        <w:lastRenderedPageBreak/>
+    <w:p>
+      <w:pPr>
+        <w:pStyle w:val="Ttulo2"/>
+      </w:pPr>
+      <w:bookmarkStart w:id="18" w:name="_Toc12043834"/>
+      <w:r>
         <w:t>Demodulación:</w:t>
       </w:r>
+      <w:bookmarkEnd w:id="18"/>
       <w:r>
         <w:t xml:space="preserve"> </w:t>
       </w:r>
@@ -2583,7 +3652,7 @@
           <w:noProof/>
         </w:rPr>
         <w:drawing>
-          <wp:inline distT="0" distB="0" distL="0" distR="0" wp14:anchorId="53A6B90C" wp14:editId="3E15EBAF">
+          <wp:inline distT="0" distB="0" distL="0" distR="0" wp14:anchorId="06BBF67C" wp14:editId="73EBB26F">
             <wp:extent cx="3813048" cy="2862072"/>
             <wp:effectExtent l="0" t="0" r="0" b="0"/>
             <wp:docPr id="12" name="Picture 12"/>
@@ -2634,9 +3703,10 @@
     </w:p>
     <w:p>
       <w:pPr>
-        <w:pStyle w:val="Caption"/>
+        <w:pStyle w:val="Descripcin"/>
         <w:jc w:val="center"/>
       </w:pPr>
+      <w:bookmarkStart w:id="19" w:name="_Toc12043865"/>
       <w:r>
         <w:t xml:space="preserve">Figura </w:t>
       </w:r>
@@ -2664,10 +3734,11 @@
       <w:r>
         <w:t xml:space="preserve"> 100%</w:t>
       </w:r>
-    </w:p>
-    <w:p>
-      <w:pPr>
-        <w:pStyle w:val="Caption"/>
+      <w:bookmarkEnd w:id="19"/>
+    </w:p>
+    <w:p>
+      <w:pPr>
+        <w:pStyle w:val="Descripcin"/>
         <w:keepNext/>
         <w:jc w:val="center"/>
       </w:pPr>
@@ -2676,7 +3747,7 @@
           <w:noProof/>
         </w:rPr>
         <w:drawing>
-          <wp:inline distT="0" distB="0" distL="0" distR="0" wp14:anchorId="7E61DFDF" wp14:editId="0BD666A6">
+          <wp:inline distT="0" distB="0" distL="0" distR="0" wp14:anchorId="34293FCA" wp14:editId="2D80FEC7">
             <wp:extent cx="3813048" cy="2862072"/>
             <wp:effectExtent l="0" t="0" r="0" b="0"/>
             <wp:docPr id="13" name="Picture 13"/>
@@ -2727,9 +3798,10 @@
     </w:p>
     <w:p>
       <w:pPr>
-        <w:pStyle w:val="Caption"/>
+        <w:pStyle w:val="Descripcin"/>
         <w:jc w:val="center"/>
       </w:pPr>
+      <w:bookmarkStart w:id="20" w:name="_Toc12043866"/>
       <w:r>
         <w:t xml:space="preserve">Figura </w:t>
       </w:r>
@@ -2760,6 +3832,7 @@
       <w:r>
         <w:t xml:space="preserve"> 15%</w:t>
       </w:r>
+      <w:bookmarkEnd w:id="20"/>
     </w:p>
     <w:p>
       <w:pPr>
@@ -2772,7 +3845,7 @@
         </w:rPr>
         <w:lastRenderedPageBreak/>
         <w:drawing>
-          <wp:inline distT="0" distB="0" distL="0" distR="0">
+          <wp:inline distT="0" distB="0" distL="0" distR="0" wp14:anchorId="48BADC54" wp14:editId="43A359A8">
             <wp:extent cx="3813048" cy="2862072"/>
             <wp:effectExtent l="0" t="0" r="0" b="0"/>
             <wp:docPr id="14" name="Picture 14"/>
@@ -2823,9 +3896,10 @@
     </w:p>
     <w:p>
       <w:pPr>
-        <w:pStyle w:val="Caption"/>
+        <w:pStyle w:val="Descripcin"/>
         <w:jc w:val="center"/>
       </w:pPr>
+      <w:bookmarkStart w:id="21" w:name="_Toc12043867"/>
       <w:r>
         <w:t xml:space="preserve">Figura </w:t>
       </w:r>
@@ -2859,18 +3933,19 @@
         </w:rPr>
         <w:t xml:space="preserve"> 125%</w:t>
       </w:r>
+      <w:bookmarkEnd w:id="21"/>
     </w:p>
     <w:p/>
     <w:p/>
     <w:p>
       <w:pPr>
-        <w:pStyle w:val="Heading1"/>
-      </w:pPr>
-      <w:bookmarkStart w:id="8" w:name="_Toc12010366"/>
+        <w:pStyle w:val="Ttulo1"/>
+      </w:pPr>
+      <w:bookmarkStart w:id="22" w:name="_Toc12043835"/>
       <w:r>
         <w:t>ANÁLISIS DE RESULTADO</w:t>
       </w:r>
-      <w:bookmarkEnd w:id="8"/>
+      <w:bookmarkEnd w:id="22"/>
     </w:p>
     <w:p>
       <w:r>
@@ -2887,7 +3962,7 @@
     </w:p>
     <w:p>
       <w:pPr>
-        <w:pStyle w:val="ListParagraph"/>
+        <w:pStyle w:val="Prrafodelista"/>
         <w:numPr>
           <w:ilvl w:val="0"/>
           <w:numId w:val="6"/>
@@ -2908,7 +3983,7 @@
     </w:p>
     <w:p>
       <w:pPr>
-        <w:pStyle w:val="ListParagraph"/>
+        <w:pStyle w:val="Prrafodelista"/>
         <w:numPr>
           <w:ilvl w:val="0"/>
           <w:numId w:val="6"/>
@@ -2923,12 +3998,7 @@
         <w:ind w:left="360"/>
       </w:pPr>
       <w:r>
-        <w:t>Dentro de las principales aplicaciones de FM se encuentra la radio, donde los receptores emplea</w:t>
-      </w:r>
-      <w:bookmarkStart w:id="9" w:name="_GoBack"/>
-      <w:bookmarkEnd w:id="9"/>
-      <w:r>
-        <w:t xml:space="preserve"> un detector de FM. </w:t>
+        <w:t xml:space="preserve">Dentro de las principales aplicaciones de FM se encuentra la radio, donde los receptores emplea un detector de FM. </w:t>
       </w:r>
       <w:r>
         <w:t>Otra de las características que presenta FM es la de poder transmitir señales estereofónicas</w:t>
@@ -2939,7 +4009,7 @@
     </w:p>
     <w:p>
       <w:pPr>
-        <w:pStyle w:val="ListParagraph"/>
+        <w:pStyle w:val="Prrafodelista"/>
         <w:numPr>
           <w:ilvl w:val="0"/>
           <w:numId w:val="6"/>
@@ -2957,10 +4027,34 @@
         <w:t xml:space="preserve">? ¿Qué ocurre con el espectro de frecuencia de la señal original cuando se modula? </w:t>
       </w:r>
     </w:p>
+    <w:p>
+      <w:pPr>
+        <w:ind w:left="360"/>
+      </w:pPr>
+      <w:r>
+        <w:t xml:space="preserve">Si ocurre una </w:t>
+      </w:r>
+      <w:proofErr w:type="spellStart"/>
+      <w:r>
+        <w:t>sobremodulación</w:t>
+      </w:r>
+      <w:proofErr w:type="spellEnd"/>
+      <w:r>
+        <w:t>, que es aplicar un porcentaje de modulación por sobre el 100%, la señal se distorsiona. En el caso del audio usado en la experiencia se probo usar un porcentaje de modulación de 200% y se paso a un audio, al escuchar el audio se pueden notar ciertos sonidos extraños ajenos al audio original.</w:t>
+      </w:r>
+    </w:p>
+    <w:p>
+      <w:pPr>
+        <w:ind w:left="360"/>
+      </w:pPr>
+      <w:r>
+        <w:t>El espectro de frecuencias aumenta al aplicar la modulación, tal como se ve en el grafico de la transformada de Fourier las frecuencias alcanzan los valores de 12000 [Hz] aproximadamente que a diferencia de la señal original llega a los 4000 [Hz] aproximadamente.</w:t>
+      </w:r>
+    </w:p>
     <w:p/>
     <w:p>
       <w:pPr>
-        <w:pStyle w:val="ListParagraph"/>
+        <w:pStyle w:val="Prrafodelista"/>
         <w:numPr>
           <w:ilvl w:val="0"/>
           <w:numId w:val="6"/>
@@ -2970,10 +4064,17 @@
         <w:t xml:space="preserve">¿Cuál es costo, en términos de ancho de banda, de modular una señal? </w:t>
       </w:r>
     </w:p>
-    <w:p/>
-    <w:p>
-      <w:pPr>
-        <w:pStyle w:val="ListParagraph"/>
+    <w:p>
+      <w:r>
+        <w:t>En términos de ancho de banda al modular la señal este aumenta por lo que se necesita generar un mayor rango de frecuencias</w:t>
+      </w:r>
+      <w:r>
+        <w:t>.</w:t>
+      </w:r>
+    </w:p>
+    <w:p>
+      <w:pPr>
+        <w:pStyle w:val="Prrafodelista"/>
         <w:numPr>
           <w:ilvl w:val="0"/>
           <w:numId w:val="6"/>
@@ -2984,14 +4085,26 @@
       </w:r>
     </w:p>
     <w:p>
-      <w:pPr>
-        <w:pStyle w:val="Heading1"/>
-      </w:pPr>
-      <w:bookmarkStart w:id="10" w:name="_Toc12010367"/>
+      <w:r>
+        <w:t xml:space="preserve">Al demodular señales AM son menos los problemas que se pueden aparecer debido a la poca complejidad que este tiene, pero </w:t>
+      </w:r>
+      <w:r>
+        <w:t xml:space="preserve">puede aplicarse mal el filtro paso bajo y perder parte de la señal y además se debe saber la frecuencia con la cual se modulo la señal. </w:t>
+      </w:r>
+      <w:r>
+        <w:lastRenderedPageBreak/>
+        <w:t>Además, independiente de la modulación la señal puede llegar con ruidos, atenuaciones o interferencias al receptor lo que puede causar perdida de información debido a que se recupera una señal diferente a la original.</w:t>
+      </w:r>
+    </w:p>
+    <w:p>
+      <w:pPr>
+        <w:pStyle w:val="Ttulo1"/>
+      </w:pPr>
+      <w:bookmarkStart w:id="23" w:name="_Toc12043836"/>
       <w:r>
         <w:t>CONCLUSIONES</w:t>
       </w:r>
-      <w:bookmarkEnd w:id="10"/>
+      <w:bookmarkEnd w:id="23"/>
     </w:p>
     <w:p>
       <w:r>
@@ -3027,11 +4140,9 @@
       <w:r>
         <w:t xml:space="preserve">, dependiendo de las circunstancias en que se desee transferir un mensaje, o dependiendo del mensaje mismo, distintas modulaciones serán </w:t>
       </w:r>
-      <w:proofErr w:type="spellStart"/>
-      <w:r>
-        <w:t>mas</w:t>
-      </w:r>
-      <w:proofErr w:type="spellEnd"/>
+      <w:r>
+        <w:t>más</w:t>
+      </w:r>
       <w:r>
         <w:t xml:space="preserve"> provechosas que otras. </w:t>
       </w:r>
@@ -3039,24 +4150,21 @@
         <w:t>Además</w:t>
       </w:r>
       <w:r>
-        <w:t xml:space="preserve"> de las modulaciones, generamos el proceso inverso con el fin de recuperar el mensaje, simulando al receptor, y regenerar el mensaje original y todo el proceso completo considerando señales digitales. Cosas que hay que tener en cuenta en cuanto a las modulaciones, es que es inevitable que se vean afectadas por el ruido, independiente del tipo de ruido que se trate, ya sea de ruido térmico, imperfecciones del canal de comunicaciones, retardos, </w:t>
-      </w:r>
-      <w:proofErr w:type="spellStart"/>
-      <w:r>
-        <w:t>etc</w:t>
-      </w:r>
-      <w:proofErr w:type="spellEnd"/>
-    </w:p>
-    <w:p>
-      <w:pPr>
-        <w:pStyle w:val="Heading1"/>
-      </w:pPr>
-      <w:bookmarkStart w:id="11" w:name="_Toc12010368"/>
-      <w:r>
-        <w:lastRenderedPageBreak/>
+        <w:t xml:space="preserve"> de las modulaciones, generamos el proceso inverso con el fin de recuperar el mensaje, simulando al receptor, y regenerar el mensaje original y todo el proceso completo considerando señales digitales. Cosas que hay que tener en cuenta en cuanto a las modulaciones, es que es inevitable que se vean afectadas por el ruido, independiente del tipo de ruido que se trate, ya sea de ruido térmico, imperfecciones del canal de comunicaciones, retardos, etc</w:t>
+      </w:r>
+      <w:r>
+        <w:t>.</w:t>
+      </w:r>
+    </w:p>
+    <w:p>
+      <w:pPr>
+        <w:pStyle w:val="Ttulo1"/>
+      </w:pPr>
+      <w:bookmarkStart w:id="24" w:name="_Toc12043837"/>
+      <w:r>
         <w:t>REFERENCIAS</w:t>
       </w:r>
-      <w:bookmarkEnd w:id="11"/>
+      <w:bookmarkEnd w:id="24"/>
     </w:p>
     <w:p>
       <w:r>
@@ -3064,14 +4172,56 @@
       </w:r>
     </w:p>
     <w:p>
+      <w:pPr>
+        <w:rPr>
+          <w:rStyle w:val="Hipervnculo"/>
+        </w:rPr>
+      </w:pPr>
       <w:hyperlink r:id="rId23" w:history="1">
         <w:r>
           <w:rPr>
-            <w:rStyle w:val="Hyperlink"/>
+            <w:rStyle w:val="Hipervnculo"/>
           </w:rPr>
           <w:t>https://personales.unican.es/perezvr/pdf/CH5ST_Web.pdf</w:t>
         </w:r>
       </w:hyperlink>
+    </w:p>
+    <w:p>
+      <w:pPr>
+        <w:rPr>
+          <w:rStyle w:val="Hipervnculo"/>
+          <w:color w:val="auto"/>
+          <w:u w:val="none"/>
+        </w:rPr>
+      </w:pPr>
+      <w:r>
+        <w:rPr>
+          <w:rStyle w:val="Hipervnculo"/>
+          <w:color w:val="auto"/>
+          <w:u w:val="none"/>
+        </w:rPr>
+        <w:t>‘Frecuencia Modulada (FM)’</w:t>
+      </w:r>
+      <w:r>
+        <w:rPr>
+          <w:rStyle w:val="Hipervnculo"/>
+          <w:color w:val="auto"/>
+          <w:u w:val="none"/>
+        </w:rPr>
+        <w:t xml:space="preserve"> encontrado en:</w:t>
+      </w:r>
+    </w:p>
+    <w:p>
+      <w:hyperlink r:id="rId24" w:history="1">
+        <w:r>
+          <w:rPr>
+            <w:rStyle w:val="Hipervnculo"/>
+          </w:rPr>
+          <w:t>https://www.ecured.cu/Frecuencia_modulada_(FM)</w:t>
+        </w:r>
+      </w:hyperlink>
+      <w:bookmarkStart w:id="25" w:name="_GoBack"/>
+      <w:bookmarkEnd w:id="25"/>
     </w:p>
     <w:p/>
     <w:sectPr>
@@ -3491,7 +4641,7 @@
     <w:lvl w:ilvl="0">
       <w:start w:val="1"/>
       <w:numFmt w:val="decimal"/>
-      <w:pStyle w:val="Heading1"/>
+      <w:pStyle w:val="Ttulo1"/>
       <w:lvlText w:val="%1"/>
       <w:lvlJc w:val="left"/>
       <w:pPr>
@@ -3501,7 +4651,7 @@
     <w:lvl w:ilvl="1">
       <w:start w:val="1"/>
       <w:numFmt w:val="decimal"/>
-      <w:pStyle w:val="Heading2"/>
+      <w:pStyle w:val="Ttulo2"/>
       <w:lvlText w:val="%1.%2"/>
       <w:lvlJc w:val="left"/>
       <w:pPr>
@@ -3511,7 +4661,7 @@
     <w:lvl w:ilvl="2">
       <w:start w:val="1"/>
       <w:numFmt w:val="decimal"/>
-      <w:pStyle w:val="Heading3"/>
+      <w:pStyle w:val="Ttulo3"/>
       <w:lvlText w:val="%1.%2.%3"/>
       <w:lvlJc w:val="left"/>
       <w:pPr>
@@ -3521,7 +4671,7 @@
     <w:lvl w:ilvl="3">
       <w:start w:val="1"/>
       <w:numFmt w:val="decimal"/>
-      <w:pStyle w:val="Heading4"/>
+      <w:pStyle w:val="Ttulo4"/>
       <w:lvlText w:val="%1.%2.%3.%4"/>
       <w:lvlJc w:val="left"/>
       <w:pPr>
@@ -3531,7 +4681,7 @@
     <w:lvl w:ilvl="4">
       <w:start w:val="1"/>
       <w:numFmt w:val="decimal"/>
-      <w:pStyle w:val="Heading5"/>
+      <w:pStyle w:val="Ttulo5"/>
       <w:lvlText w:val="%1.%2.%3.%4.%5"/>
       <w:lvlJc w:val="left"/>
       <w:pPr>
@@ -3541,7 +4691,7 @@
     <w:lvl w:ilvl="5">
       <w:start w:val="1"/>
       <w:numFmt w:val="decimal"/>
-      <w:pStyle w:val="Heading6"/>
+      <w:pStyle w:val="Ttulo6"/>
       <w:lvlText w:val="%1.%2.%3.%4.%5.%6"/>
       <w:lvlJc w:val="left"/>
       <w:pPr>
@@ -3551,7 +4701,7 @@
     <w:lvl w:ilvl="6">
       <w:start w:val="1"/>
       <w:numFmt w:val="decimal"/>
-      <w:pStyle w:val="Heading7"/>
+      <w:pStyle w:val="Ttulo7"/>
       <w:lvlText w:val="%1.%2.%3.%4.%5.%6.%7"/>
       <w:lvlJc w:val="left"/>
       <w:pPr>
@@ -3561,7 +4711,7 @@
     <w:lvl w:ilvl="7">
       <w:start w:val="1"/>
       <w:numFmt w:val="decimal"/>
-      <w:pStyle w:val="Heading8"/>
+      <w:pStyle w:val="Ttulo8"/>
       <w:lvlText w:val="%1.%2.%3.%4.%5.%6.%7.%8"/>
       <w:lvlJc w:val="left"/>
       <w:pPr>
@@ -3571,7 +4721,7 @@
     <w:lvl w:ilvl="8">
       <w:start w:val="1"/>
       <w:numFmt w:val="decimal"/>
-      <w:pStyle w:val="Heading9"/>
+      <w:pStyle w:val="Ttulo9"/>
       <w:lvlText w:val="%1.%2.%3.%4.%5.%6.%7.%8.%9"/>
       <w:lvlJc w:val="left"/>
       <w:pPr>
@@ -4036,11 +5186,11 @@
       <w:lang w:val="es-CL"/>
     </w:rPr>
   </w:style>
-  <w:style w:type="paragraph" w:styleId="Heading1">
+  <w:style w:type="paragraph" w:styleId="Ttulo1">
     <w:name w:val="heading 1"/>
     <w:basedOn w:val="Normal"/>
     <w:next w:val="Normal"/>
-    <w:link w:val="Heading1Char"/>
+    <w:link w:val="Ttulo1Car"/>
     <w:uiPriority w:val="9"/>
     <w:qFormat/>
     <w:rsid w:val="00554EC2"/>
@@ -4060,11 +5210,11 @@
       <w:szCs w:val="32"/>
     </w:rPr>
   </w:style>
-  <w:style w:type="paragraph" w:styleId="Heading2">
+  <w:style w:type="paragraph" w:styleId="Ttulo2">
     <w:name w:val="heading 2"/>
     <w:basedOn w:val="Normal"/>
     <w:next w:val="Normal"/>
-    <w:link w:val="Heading2Char"/>
+    <w:link w:val="Ttulo2Car"/>
     <w:uiPriority w:val="9"/>
     <w:unhideWhenUsed/>
     <w:qFormat/>
@@ -4085,11 +5235,11 @@
       <w:szCs w:val="26"/>
     </w:rPr>
   </w:style>
-  <w:style w:type="paragraph" w:styleId="Heading3">
+  <w:style w:type="paragraph" w:styleId="Ttulo3">
     <w:name w:val="heading 3"/>
     <w:basedOn w:val="Normal"/>
     <w:next w:val="Normal"/>
-    <w:link w:val="Heading3Char"/>
+    <w:link w:val="Ttulo3Car"/>
     <w:uiPriority w:val="9"/>
     <w:unhideWhenUsed/>
     <w:qFormat/>
@@ -4110,11 +5260,11 @@
       <w:szCs w:val="24"/>
     </w:rPr>
   </w:style>
-  <w:style w:type="paragraph" w:styleId="Heading4">
+  <w:style w:type="paragraph" w:styleId="Ttulo4">
     <w:name w:val="heading 4"/>
     <w:basedOn w:val="Normal"/>
     <w:next w:val="Normal"/>
-    <w:link w:val="Heading4Char"/>
+    <w:link w:val="Ttulo4Car"/>
     <w:uiPriority w:val="9"/>
     <w:semiHidden/>
     <w:unhideWhenUsed/>
@@ -4137,11 +5287,11 @@
       <w:color w:val="2F5496" w:themeColor="accent1" w:themeShade="BF"/>
     </w:rPr>
   </w:style>
-  <w:style w:type="paragraph" w:styleId="Heading5">
+  <w:style w:type="paragraph" w:styleId="Ttulo5">
     <w:name w:val="heading 5"/>
     <w:basedOn w:val="Normal"/>
     <w:next w:val="Normal"/>
-    <w:link w:val="Heading5Char"/>
+    <w:link w:val="Ttulo5Car"/>
     <w:uiPriority w:val="9"/>
     <w:semiHidden/>
     <w:unhideWhenUsed/>
@@ -4162,11 +5312,11 @@
       <w:color w:val="2F5496" w:themeColor="accent1" w:themeShade="BF"/>
     </w:rPr>
   </w:style>
-  <w:style w:type="paragraph" w:styleId="Heading6">
+  <w:style w:type="paragraph" w:styleId="Ttulo6">
     <w:name w:val="heading 6"/>
     <w:basedOn w:val="Normal"/>
     <w:next w:val="Normal"/>
-    <w:link w:val="Heading6Char"/>
+    <w:link w:val="Ttulo6Car"/>
     <w:uiPriority w:val="9"/>
     <w:semiHidden/>
     <w:unhideWhenUsed/>
@@ -4187,11 +5337,11 @@
       <w:color w:val="1F3763" w:themeColor="accent1" w:themeShade="7F"/>
     </w:rPr>
   </w:style>
-  <w:style w:type="paragraph" w:styleId="Heading7">
+  <w:style w:type="paragraph" w:styleId="Ttulo7">
     <w:name w:val="heading 7"/>
     <w:basedOn w:val="Normal"/>
     <w:next w:val="Normal"/>
-    <w:link w:val="Heading7Char"/>
+    <w:link w:val="Ttulo7Car"/>
     <w:uiPriority w:val="9"/>
     <w:semiHidden/>
     <w:unhideWhenUsed/>
@@ -4214,11 +5364,11 @@
       <w:color w:val="1F3763" w:themeColor="accent1" w:themeShade="7F"/>
     </w:rPr>
   </w:style>
-  <w:style w:type="paragraph" w:styleId="Heading8">
+  <w:style w:type="paragraph" w:styleId="Ttulo8">
     <w:name w:val="heading 8"/>
     <w:basedOn w:val="Normal"/>
     <w:next w:val="Normal"/>
-    <w:link w:val="Heading8Char"/>
+    <w:link w:val="Ttulo8Car"/>
     <w:uiPriority w:val="9"/>
     <w:semiHidden/>
     <w:unhideWhenUsed/>
@@ -4241,11 +5391,11 @@
       <w:szCs w:val="21"/>
     </w:rPr>
   </w:style>
-  <w:style w:type="paragraph" w:styleId="Heading9">
+  <w:style w:type="paragraph" w:styleId="Ttulo9">
     <w:name w:val="heading 9"/>
     <w:basedOn w:val="Normal"/>
     <w:next w:val="Normal"/>
-    <w:link w:val="Heading9Char"/>
+    <w:link w:val="Ttulo9Car"/>
     <w:uiPriority w:val="9"/>
     <w:semiHidden/>
     <w:unhideWhenUsed/>
@@ -4270,12 +5420,13 @@
       <w:szCs w:val="21"/>
     </w:rPr>
   </w:style>
-  <w:style w:type="character" w:default="1" w:styleId="DefaultParagraphFont">
+  <w:style w:type="character" w:default="1" w:styleId="Fuentedeprrafopredeter">
     <w:name w:val="Default Paragraph Font"/>
     <w:uiPriority w:val="1"/>
+    <w:semiHidden/>
     <w:unhideWhenUsed/>
   </w:style>
-  <w:style w:type="table" w:default="1" w:styleId="TableNormal">
+  <w:style w:type="table" w:default="1" w:styleId="Tablanormal">
     <w:name w:val="Normal Table"/>
     <w:uiPriority w:val="99"/>
     <w:semiHidden/>
@@ -4290,16 +5441,16 @@
       </w:tblCellMar>
     </w:tblPr>
   </w:style>
-  <w:style w:type="numbering" w:default="1" w:styleId="NoList">
+  <w:style w:type="numbering" w:default="1" w:styleId="Sinlista">
     <w:name w:val="No List"/>
     <w:uiPriority w:val="99"/>
     <w:semiHidden/>
     <w:unhideWhenUsed/>
   </w:style>
-  <w:style w:type="character" w:customStyle="1" w:styleId="Heading1Char">
-    <w:name w:val="Heading 1 Char"/>
-    <w:basedOn w:val="DefaultParagraphFont"/>
-    <w:link w:val="Heading1"/>
+  <w:style w:type="character" w:customStyle="1" w:styleId="Ttulo1Car">
+    <w:name w:val="Título 1 Car"/>
+    <w:basedOn w:val="Fuentedeprrafopredeter"/>
+    <w:link w:val="Ttulo1"/>
     <w:uiPriority w:val="9"/>
     <w:rsid w:val="00554EC2"/>
     <w:rPr>
@@ -4310,10 +5461,10 @@
       <w:lang w:val="es-CL"/>
     </w:rPr>
   </w:style>
-  <w:style w:type="character" w:customStyle="1" w:styleId="Heading2Char">
-    <w:name w:val="Heading 2 Char"/>
-    <w:basedOn w:val="DefaultParagraphFont"/>
-    <w:link w:val="Heading2"/>
+  <w:style w:type="character" w:customStyle="1" w:styleId="Ttulo2Car">
+    <w:name w:val="Título 2 Car"/>
+    <w:basedOn w:val="Fuentedeprrafopredeter"/>
+    <w:link w:val="Ttulo2"/>
     <w:uiPriority w:val="9"/>
     <w:rsid w:val="00554EC2"/>
     <w:rPr>
@@ -4324,10 +5475,10 @@
       <w:lang w:val="es-CL"/>
     </w:rPr>
   </w:style>
-  <w:style w:type="character" w:customStyle="1" w:styleId="Heading3Char">
-    <w:name w:val="Heading 3 Char"/>
-    <w:basedOn w:val="DefaultParagraphFont"/>
-    <w:link w:val="Heading3"/>
+  <w:style w:type="character" w:customStyle="1" w:styleId="Ttulo3Car">
+    <w:name w:val="Título 3 Car"/>
+    <w:basedOn w:val="Fuentedeprrafopredeter"/>
+    <w:link w:val="Ttulo3"/>
     <w:uiPriority w:val="9"/>
     <w:rsid w:val="00554EC2"/>
     <w:rPr>
@@ -4338,10 +5489,10 @@
       <w:lang w:val="es-CL"/>
     </w:rPr>
   </w:style>
-  <w:style w:type="character" w:customStyle="1" w:styleId="Heading4Char">
-    <w:name w:val="Heading 4 Char"/>
-    <w:basedOn w:val="DefaultParagraphFont"/>
-    <w:link w:val="Heading4"/>
+  <w:style w:type="character" w:customStyle="1" w:styleId="Ttulo4Car">
+    <w:name w:val="Título 4 Car"/>
+    <w:basedOn w:val="Fuentedeprrafopredeter"/>
+    <w:link w:val="Ttulo4"/>
     <w:uiPriority w:val="9"/>
     <w:semiHidden/>
     <w:rsid w:val="00554EC2"/>
@@ -4354,10 +5505,10 @@
       <w:lang w:val="es-CL"/>
     </w:rPr>
   </w:style>
-  <w:style w:type="character" w:customStyle="1" w:styleId="Heading5Char">
-    <w:name w:val="Heading 5 Char"/>
-    <w:basedOn w:val="DefaultParagraphFont"/>
-    <w:link w:val="Heading5"/>
+  <w:style w:type="character" w:customStyle="1" w:styleId="Ttulo5Car">
+    <w:name w:val="Título 5 Car"/>
+    <w:basedOn w:val="Fuentedeprrafopredeter"/>
+    <w:link w:val="Ttulo5"/>
     <w:uiPriority w:val="9"/>
     <w:semiHidden/>
     <w:rsid w:val="00554EC2"/>
@@ -4368,10 +5519,10 @@
       <w:lang w:val="es-CL"/>
     </w:rPr>
   </w:style>
-  <w:style w:type="character" w:customStyle="1" w:styleId="Heading6Char">
-    <w:name w:val="Heading 6 Char"/>
-    <w:basedOn w:val="DefaultParagraphFont"/>
-    <w:link w:val="Heading6"/>
+  <w:style w:type="character" w:customStyle="1" w:styleId="Ttulo6Car">
+    <w:name w:val="Título 6 Car"/>
+    <w:basedOn w:val="Fuentedeprrafopredeter"/>
+    <w:link w:val="Ttulo6"/>
     <w:uiPriority w:val="9"/>
     <w:semiHidden/>
     <w:rsid w:val="00554EC2"/>
@@ -4382,10 +5533,10 @@
       <w:lang w:val="es-CL"/>
     </w:rPr>
   </w:style>
-  <w:style w:type="character" w:customStyle="1" w:styleId="Heading7Char">
-    <w:name w:val="Heading 7 Char"/>
-    <w:basedOn w:val="DefaultParagraphFont"/>
-    <w:link w:val="Heading7"/>
+  <w:style w:type="character" w:customStyle="1" w:styleId="Ttulo7Car">
+    <w:name w:val="Título 7 Car"/>
+    <w:basedOn w:val="Fuentedeprrafopredeter"/>
+    <w:link w:val="Ttulo7"/>
     <w:uiPriority w:val="9"/>
     <w:semiHidden/>
     <w:rsid w:val="00554EC2"/>
@@ -4398,10 +5549,10 @@
       <w:lang w:val="es-CL"/>
     </w:rPr>
   </w:style>
-  <w:style w:type="character" w:customStyle="1" w:styleId="Heading8Char">
-    <w:name w:val="Heading 8 Char"/>
-    <w:basedOn w:val="DefaultParagraphFont"/>
-    <w:link w:val="Heading8"/>
+  <w:style w:type="character" w:customStyle="1" w:styleId="Ttulo8Car">
+    <w:name w:val="Título 8 Car"/>
+    <w:basedOn w:val="Fuentedeprrafopredeter"/>
+    <w:link w:val="Ttulo8"/>
     <w:uiPriority w:val="9"/>
     <w:semiHidden/>
     <w:rsid w:val="00554EC2"/>
@@ -4413,10 +5564,10 @@
       <w:lang w:val="es-CL"/>
     </w:rPr>
   </w:style>
-  <w:style w:type="character" w:customStyle="1" w:styleId="Heading9Char">
-    <w:name w:val="Heading 9 Char"/>
-    <w:basedOn w:val="DefaultParagraphFont"/>
-    <w:link w:val="Heading9"/>
+  <w:style w:type="character" w:customStyle="1" w:styleId="Ttulo9Car">
+    <w:name w:val="Título 9 Car"/>
+    <w:basedOn w:val="Fuentedeprrafopredeter"/>
+    <w:link w:val="Ttulo9"/>
     <w:uiPriority w:val="9"/>
     <w:semiHidden/>
     <w:rsid w:val="00554EC2"/>
@@ -4430,7 +5581,7 @@
       <w:lang w:val="es-CL"/>
     </w:rPr>
   </w:style>
-  <w:style w:type="paragraph" w:styleId="Caption">
+  <w:style w:type="paragraph" w:styleId="Descripcin">
     <w:name w:val="caption"/>
     <w:basedOn w:val="Normal"/>
     <w:next w:val="Normal"/>
@@ -4449,9 +5600,9 @@
       <w:szCs w:val="18"/>
     </w:rPr>
   </w:style>
-  <w:style w:type="paragraph" w:styleId="TOCHeading">
+  <w:style w:type="paragraph" w:styleId="TtuloTDC">
     <w:name w:val="TOC Heading"/>
-    <w:basedOn w:val="Heading1"/>
+    <w:basedOn w:val="Ttulo1"/>
     <w:next w:val="Normal"/>
     <w:uiPriority w:val="39"/>
     <w:unhideWhenUsed/>
@@ -4473,7 +5624,7 @@
       <w:lang w:val="es-ES" w:eastAsia="es-ES"/>
     </w:rPr>
   </w:style>
-  <w:style w:type="paragraph" w:styleId="TOC1">
+  <w:style w:type="paragraph" w:styleId="TDC1">
     <w:name w:val="toc 1"/>
     <w:basedOn w:val="Normal"/>
     <w:next w:val="Normal"/>
@@ -4485,7 +5636,7 @@
       <w:spacing w:after="100"/>
     </w:pPr>
   </w:style>
-  <w:style w:type="paragraph" w:styleId="TOC2">
+  <w:style w:type="paragraph" w:styleId="TDC2">
     <w:name w:val="toc 2"/>
     <w:basedOn w:val="Normal"/>
     <w:next w:val="Normal"/>
@@ -4498,9 +5649,9 @@
       <w:ind w:left="240"/>
     </w:pPr>
   </w:style>
-  <w:style w:type="character" w:styleId="Hyperlink">
+  <w:style w:type="character" w:styleId="Hipervnculo">
     <w:name w:val="Hyperlink"/>
-    <w:basedOn w:val="DefaultParagraphFont"/>
+    <w:basedOn w:val="Fuentedeprrafopredeter"/>
     <w:uiPriority w:val="99"/>
     <w:unhideWhenUsed/>
     <w:rsid w:val="00F10839"/>
@@ -4509,7 +5660,7 @@
       <w:u w:val="single"/>
     </w:rPr>
   </w:style>
-  <w:style w:type="paragraph" w:styleId="TableofFigures">
+  <w:style w:type="paragraph" w:styleId="Tabladeilustraciones">
     <w:name w:val="table of figures"/>
     <w:basedOn w:val="Normal"/>
     <w:next w:val="Normal"/>
@@ -4520,7 +5671,7 @@
       <w:spacing w:after="0"/>
     </w:pPr>
   </w:style>
-  <w:style w:type="paragraph" w:styleId="ListParagraph">
+  <w:style w:type="paragraph" w:styleId="Prrafodelista">
     <w:name w:val="List Paragraph"/>
     <w:basedOn w:val="Normal"/>
     <w:uiPriority w:val="34"/>
@@ -4834,7 +5985,7 @@
 </file>
 
 <file path=customXml/itemProps1.xml><?xml version="1.0" encoding="utf-8"?>
-<ds:datastoreItem xmlns:ds="http://schemas.openxmlformats.org/officeDocument/2006/customXml" ds:itemID="{8B7D5DC0-FA44-4DAA-AA45-C3C874EA623D}">
+<ds:datastoreItem xmlns:ds="http://schemas.openxmlformats.org/officeDocument/2006/customXml" ds:itemID="{FF2B0AF2-16B8-489C-A7D1-B2976050B05C}">
   <ds:schemaRefs>
     <ds:schemaRef ds:uri="http://schemas.openxmlformats.org/officeDocument/2006/bibliography"/>
   </ds:schemaRefs>

</xml_diff>